<commit_message>
agregado el TODO de febrero, falta la tecno y correcciones al punto 7.1
</commit_message>
<xml_diff>
--- a/SAP - NEGOCIO/Temporal/7 Operaciones.docx
+++ b/SAP - NEGOCIO/Temporal/7 Operaciones.docx
@@ -14,7 +14,29 @@
     </w:p>
     <w:p>
       <w:r>
-        <w:t>Habiendo ya descripto la estrategia, el próximo paso es definir la estructura empresarial que se va a llevar a cabo. Teniendo en cuenta el carácter de startup de pickupmeal, su composición por profesionales del sector de tecnología, el entorno dinámico y los procesos multidisciplinares que requiere el negocio, la organización será “Misionaria” donde prima la flexibilidad en la comunicación entre los miembro, la baja diferenciación vertical y la especialización horizontal. Otra característica fundamental de esta configuración es la importancia de la cultura y de la ideología de la empresa, donde predominan equipos de trabajo orientados a objetivos y moldeados de acuerdo a las exigencias de mercado.</w:t>
+        <w:t xml:space="preserve">Habiendo ya descripto la estrategia, el próximo paso es definir la estructura empresarial que se va a llevar a cabo. Teniendo en cuenta el carácter de </w:t>
+      </w:r>
+      <w:proofErr w:type="spellStart"/>
+      <w:r>
+        <w:t>startup</w:t>
+      </w:r>
+      <w:proofErr w:type="spellEnd"/>
+      <w:r>
+        <w:t xml:space="preserve"> de </w:t>
+      </w:r>
+      <w:proofErr w:type="spellStart"/>
+      <w:r>
+        <w:t>pickupmeal</w:t>
+      </w:r>
+      <w:proofErr w:type="spellEnd"/>
+      <w:r>
+        <w:t>, su composición por profesionales del sector de tecnología, el entorno dinámico y los procesos multidisciplinares que requiere el negocio, la organización será “Misionaria” donde prima la flexibilidad en la comunicación entre los miembro</w:t>
+      </w:r>
+      <w:r>
+        <w:t>s</w:t>
+      </w:r>
+      <w:r>
+        <w:t>, la baja diferenciación vertical y la especialización horizontal. Otra característica fundamental de esta configuración es la importancia de la cultura y de la ideología de la empresa, donde predominan equipos de trabajo orientados a objetivos y moldeados de acuerdo a las exigencias de mercado.</w:t>
       </w:r>
     </w:p>
     <w:p>
@@ -29,7 +51,21 @@
     </w:p>
     <w:p>
       <w:r>
-        <w:t>Teniendo en cuenta la configuración misionaria descripta anteriormente, se muestra el organigrama actual de la empresa, donde se plante diferentes subsistemas con el fin de poner como eje principal a los Entrepreneur y poder así en un futuro próximo escalar el negocio y lograr apalancarlo mediantes diferentes servicios, inversiones y alianza</w:t>
+        <w:t>Teniendo en cuenta la configuración misionaria descripta anteriormente, se muestra el organigrama actual de la empresa, donde se plante</w:t>
+      </w:r>
+      <w:r>
+        <w:t>an</w:t>
+      </w:r>
+      <w:r>
+        <w:t xml:space="preserve"> diferentes subsistemas con el fin de poner como eje principal a los </w:t>
+      </w:r>
+      <w:proofErr w:type="spellStart"/>
+      <w:r>
+        <w:t>Entrepreneur</w:t>
+      </w:r>
+      <w:proofErr w:type="spellEnd"/>
+      <w:r>
+        <w:t xml:space="preserve"> y poder así en un futuro próximo escalar el negocio y lograr apalancarlo mediantes diferentes servicios, inversiones y alianza</w:t>
       </w:r>
       <w:r>
         <w:t>s estrategias que se presenten.</w:t>
@@ -57,7 +93,7 @@
                     <pic:cNvPicPr/>
                   </pic:nvPicPr>
                   <pic:blipFill>
-                    <a:blip r:embed="rId7">
+                    <a:blip r:embed="rId8">
                       <a:extLst>
                         <a:ext uri="{28A0092B-C50C-407E-A947-70E740481C1C}">
                           <a14:useLocalDpi xmlns:a14="http://schemas.microsoft.com/office/drawing/2010/main" val="0"/>
@@ -90,6 +126,7 @@
         <w:lastRenderedPageBreak/>
         <w:t xml:space="preserve">Además </w:t>
       </w:r>
+      <w:proofErr w:type="spellStart"/>
       <w:r>
         <w:rPr>
           <w:b/>
@@ -97,166 +134,403 @@
         </w:rPr>
         <w:t>p</w:t>
       </w:r>
+      <w:r>
+        <w:rPr>
+          <w:b/>
+          <w:i/>
+        </w:rPr>
+        <w:t>ickupmeal</w:t>
+      </w:r>
+      <w:proofErr w:type="spellEnd"/>
+      <w:r>
+        <w:t xml:space="preserve"> pone especial atención en los aspectos relacionados co</w:t>
+      </w:r>
+      <w:r>
+        <w:t>n la organización, las redes de comunicación, la toma de decisiones y la resolución de conflictos</w:t>
+      </w:r>
+      <w:r>
+        <w:t xml:space="preserve"> de la empresa. U</w:t>
+      </w:r>
+      <w:r>
+        <w:t xml:space="preserve">no de los puntos a destacar es </w:t>
+      </w:r>
+      <w:r>
+        <w:t>un R</w:t>
+      </w:r>
+      <w:r>
+        <w:t xml:space="preserve">eglamento </w:t>
+      </w:r>
+      <w:r>
+        <w:t xml:space="preserve">Interno, </w:t>
+      </w:r>
+      <w:r>
+        <w:t>el cual está compuesto por una breve descripción de la historia de la empresa</w:t>
+      </w:r>
+      <w:r>
+        <w:t xml:space="preserve">, </w:t>
+      </w:r>
+      <w:r>
+        <w:t>como está compuesta</w:t>
+      </w:r>
+      <w:r>
+        <w:t>,</w:t>
+      </w:r>
+      <w:r>
+        <w:t xml:space="preserve"> cuales son su</w:t>
+      </w:r>
+      <w:r>
+        <w:t>s</w:t>
+      </w:r>
+      <w:r>
+        <w:t xml:space="preserve"> orígenes</w:t>
+      </w:r>
+      <w:r>
+        <w:t>, su misión y vi</w:t>
+      </w:r>
+      <w:r>
+        <w:t>sión, los valores que persigue</w:t>
+      </w:r>
+      <w:r>
+        <w:t>,</w:t>
+      </w:r>
+      <w:r>
+        <w:t xml:space="preserve"> entre otros </w:t>
+      </w:r>
+      <w:r>
+        <w:t>aspectos</w:t>
+      </w:r>
+      <w:r>
+        <w:t xml:space="preserve"> íntimamente relacionados a la empresa. Además se presentan </w:t>
+      </w:r>
+      <w:r>
+        <w:t>lineamientos</w:t>
+      </w:r>
+      <w:r>
+        <w:t xml:space="preserve"> detallados en cuanto a los períodos de licencia, enfermedades, vacaciones y otros conceptos de ausencia laboral. </w:t>
+      </w:r>
+    </w:p>
+    <w:p>
+      <w:r>
+        <w:t>En cuanto a la comunicación, primeramente</w:t>
+      </w:r>
+      <w:r>
+        <w:t xml:space="preserve"> se detalla la configuración del correo electrónico</w:t>
+      </w:r>
+      <w:r>
+        <w:t xml:space="preserve"> provisto por la empresa. La misma </w:t>
+      </w:r>
+      <w:r>
+        <w:t xml:space="preserve">posee una nomenclatura especial, está </w:t>
+      </w:r>
+      <w:r>
+        <w:t>formada</w:t>
+      </w:r>
+      <w:r>
+        <w:t xml:space="preserve"> por la inicial </w:t>
+      </w:r>
+      <w:r>
+        <w:t>del nombre seguido de un punto,</w:t>
+      </w:r>
+      <w:r>
+        <w:t xml:space="preserve"> el apellido completo </w:t>
+      </w:r>
+      <w:r>
+        <w:t xml:space="preserve">y finalmente el dominio pickupmeal.com. A continuación se explica la conformación del correo electrónico. </w:t>
+      </w:r>
+    </w:p>
+    <w:p>
+      <w:pPr>
+        <w:jc w:val="center"/>
+        <w:rPr>
+          <w:i/>
+          <w:color w:val="00B050"/>
+        </w:rPr>
+      </w:pPr>
+      <w:r>
+        <w:rPr>
+          <w:i/>
+          <w:color w:val="FF0000"/>
+        </w:rPr>
+        <w:t>P</w:t>
+      </w:r>
+      <w:r>
+        <w:rPr>
+          <w:i/>
+        </w:rPr>
+        <w:t xml:space="preserve">ablo </w:t>
+      </w:r>
+      <w:proofErr w:type="spellStart"/>
+      <w:r>
+        <w:rPr>
+          <w:i/>
+          <w:color w:val="2E74B5" w:themeColor="accent1" w:themeShade="BF"/>
+        </w:rPr>
+        <w:t>Cordoba</w:t>
+      </w:r>
+      <w:proofErr w:type="spellEnd"/>
+      <w:r>
+        <w:rPr>
+          <w:i/>
+        </w:rPr>
+        <w:t xml:space="preserve"> = </w:t>
+      </w:r>
+      <w:r>
+        <w:rPr>
+          <w:i/>
+          <w:color w:val="FF0000"/>
+        </w:rPr>
+        <w:t>p</w:t>
+      </w:r>
+      <w:r>
+        <w:rPr>
+          <w:i/>
+        </w:rPr>
+        <w:t>.</w:t>
+      </w:r>
+      <w:r>
+        <w:rPr>
+          <w:i/>
+          <w:color w:val="2E74B5" w:themeColor="accent1" w:themeShade="BF"/>
+        </w:rPr>
+        <w:t>cordoba</w:t>
+      </w:r>
+      <w:r>
+        <w:rPr>
+          <w:i/>
+        </w:rPr>
+        <w:t>@</w:t>
+      </w:r>
+      <w:r>
+        <w:rPr>
+          <w:i/>
+          <w:color w:val="00B050"/>
+        </w:rPr>
+        <w:t>pickupmeal.com</w:t>
+      </w:r>
+    </w:p>
+    <w:p>
+      <w:r>
+        <w:t>Finalizando con la configuración del correo electrónico, se explica cómo agregar una firma corporativa para que sea utilizada por defecto en cada mensaje.</w:t>
+      </w:r>
+    </w:p>
+    <w:p>
+      <w:r>
+        <w:t>En cuanto a las formas de</w:t>
+      </w:r>
+      <w:r>
+        <w:t xml:space="preserve"> comunicación, </w:t>
+      </w:r>
+      <w:r>
+        <w:t>son de tipo</w:t>
+      </w:r>
+      <w:r>
+        <w:t xml:space="preserve"> formales e informales dependiendo de las necesidades que tengan el equipo a la hora de comunicarse. </w:t>
+      </w:r>
+      <w:r>
+        <w:t>L</w:t>
+      </w:r>
+      <w:r>
+        <w:t xml:space="preserve">as </w:t>
+      </w:r>
+      <w:r>
+        <w:rPr>
+          <w:i/>
+        </w:rPr>
+        <w:t>informales</w:t>
+      </w:r>
+      <w:r>
+        <w:t xml:space="preserve"> se realizan a través de </w:t>
+      </w:r>
+      <w:r>
+        <w:rPr>
+          <w:b/>
+          <w:i/>
+        </w:rPr>
+        <w:t>Skype</w:t>
+      </w:r>
+      <w:r>
+        <w:rPr>
+          <w:rStyle w:val="Refdenotaalpie"/>
+          <w:b/>
+          <w:i/>
+        </w:rPr>
+        <w:footnoteReference w:id="1"/>
+      </w:r>
+      <w:r>
+        <w:t>, en el caso de que se requiera audio y video,</w:t>
+      </w:r>
+      <w:r>
+        <w:rPr>
+          <w:b/>
+          <w:i/>
+        </w:rPr>
+        <w:t xml:space="preserve"> </w:t>
+      </w:r>
+      <w:r>
+        <w:t xml:space="preserve">tomando como usuario el correo electrónico proporcionado por la empresa, por este canal se realizan consultas de diferentes índoles entre el personal de </w:t>
+      </w:r>
+      <w:proofErr w:type="spellStart"/>
+      <w:r>
+        <w:rPr>
+          <w:b/>
+          <w:i/>
+        </w:rPr>
+        <w:t>pickupmeal</w:t>
+      </w:r>
+      <w:proofErr w:type="spellEnd"/>
+      <w:r>
+        <w:t>.</w:t>
+      </w:r>
+      <w:r>
+        <w:t xml:space="preserve"> Si la necesidad de comunicación no requiere más que escritura, se utiliza el correo electrónico proporcionado. Cabe destacar que los contactos informales, se realizan entre miembros del mismo equipo o subsistema, por ejemplo: el equipo de desarrollo se contactan </w:t>
+      </w:r>
+      <w:r>
+        <w:t>entre sí por avances en un proyecto.</w:t>
+      </w:r>
+      <w:r>
+        <w:t xml:space="preserve"> </w:t>
+      </w:r>
+      <w:r>
+        <w:t xml:space="preserve"> En cuant</w:t>
+      </w:r>
+      <w:r>
+        <w:t xml:space="preserve">o al canal de comunicación </w:t>
+      </w:r>
+      <w:r>
+        <w:rPr>
+          <w:i/>
+        </w:rPr>
+        <w:t>formal</w:t>
+      </w:r>
+      <w:r>
+        <w:t xml:space="preserve"> se utiliza un sistema de peticiones, el cual se basa en tareas que son asignadas por los líderes, tanto </w:t>
+      </w:r>
+      <w:r>
+        <w:t>de desarrollo, logística y marketing, a los integr</w:t>
+      </w:r>
+      <w:r>
+        <w:t>antes de los diferentes equipos, esto otorga cierta jerarquía en operaciones diarias.</w:t>
+      </w:r>
+      <w:r>
+        <w:t xml:space="preserve"> Dichas necesidades de comunicación formal se dan generalmente entre miembros de un equipo con su líder o entre líderes de distintos equipos. Puede que acorde al líder, establezca un canal informal con los miembros del equipo a su cargo, y también de este tipo con demás líderes, pero nunca un miembro de equipo distinto con otro líder o cliente puede establecer un contacto informal.</w:t>
+      </w:r>
+    </w:p>
+    <w:p>
+      <w:r>
+        <w:lastRenderedPageBreak/>
+        <w:t xml:space="preserve">En relación a la toma de decisiones, dentro de </w:t>
+      </w:r>
+      <w:proofErr w:type="spellStart"/>
+      <w:r>
+        <w:rPr>
+          <w:b/>
+          <w:i/>
+        </w:rPr>
+        <w:t>pickupmeal</w:t>
+      </w:r>
+      <w:proofErr w:type="spellEnd"/>
+      <w:r>
+        <w:t xml:space="preserve"> existe una cier</w:t>
+      </w:r>
+      <w:r>
+        <w:t xml:space="preserve">ta jerarquía establecida dentro de los equipos de trabajo, en la cual el líder de proyecto es el encargado de tomar las decisiones clave en relación a las distintas actividades y problemas que surgen. Sin embargo, los líderes de equipo responden y acatan decisiones de los gerentes de área (subsistema gerencias) y a su vez, estos últimos acatan las decisiones más abarcadoras tomadas por el grupo </w:t>
+      </w:r>
+      <w:proofErr w:type="spellStart"/>
+      <w:r>
+        <w:t>entrepeneur</w:t>
+      </w:r>
+      <w:proofErr w:type="spellEnd"/>
+      <w:r>
+        <w:t>.</w:t>
+      </w:r>
+    </w:p>
+    <w:p>
+      <w:r>
+        <w:t>Para la resolución de conflictos, siempre se busca que se solucionen mediante el diálogo y la coherencia en el núcleo donde se forma el problema. Sin embargo puede ser que tenga que recurrir una persona de mayor jerarquía para que intervenga en el mismo y lo solucione.</w:t>
+      </w:r>
+    </w:p>
+    <w:p>
+      <w:r>
+        <w:t xml:space="preserve">Uno de los aspectos importantes de la filosofía de trabajo en </w:t>
+      </w:r>
+      <w:proofErr w:type="spellStart"/>
+      <w:r>
+        <w:rPr>
+          <w:b/>
+          <w:i/>
+        </w:rPr>
+        <w:t>pickupmeal</w:t>
+      </w:r>
+      <w:proofErr w:type="spellEnd"/>
+      <w:r>
+        <w:t xml:space="preserve"> es que las personas de mayor jerarquía sean </w:t>
+      </w:r>
+      <w:r>
+        <w:rPr>
+          <w:i/>
+        </w:rPr>
+        <w:t xml:space="preserve">líderes </w:t>
+      </w:r>
+      <w:r>
+        <w:t xml:space="preserve">y no </w:t>
+      </w:r>
+      <w:r>
+        <w:rPr>
+          <w:i/>
+        </w:rPr>
+        <w:t>jefes</w:t>
+      </w:r>
+      <w:r>
+        <w:t xml:space="preserve">. Dicho aspecto no solo está explicitado en el organigrama de </w:t>
+      </w:r>
+      <w:r>
+        <w:t xml:space="preserve">la empresa, sino que también se tiene en cuenta al contratar a un nuevo líder, teniendo en cuenta su perfil y personalidad. Continuamente se explica el rol del líder y como tiene que ser en las reuniones entre el grupo </w:t>
+      </w:r>
+      <w:proofErr w:type="spellStart"/>
+      <w:r>
+        <w:t>entrepeneur</w:t>
+      </w:r>
+      <w:proofErr w:type="spellEnd"/>
+      <w:r>
+        <w:t xml:space="preserve"> y el subsistema gerencial.</w:t>
+      </w:r>
+    </w:p>
+    <w:p>
+      <w:r>
+        <w:t xml:space="preserve">Es destacable </w:t>
+      </w:r>
+      <w:r>
+        <w:t>que este documento se distribuye</w:t>
+      </w:r>
+      <w:r>
+        <w:t xml:space="preserve"> a toda</w:t>
+      </w:r>
+      <w:r>
+        <w:t xml:space="preserve">s las personas pertenecientes a </w:t>
+      </w:r>
+      <w:proofErr w:type="spellStart"/>
+      <w:r>
+        <w:rPr>
+          <w:b/>
+          <w:i/>
+        </w:rPr>
+        <w:t>pickupmeal</w:t>
+      </w:r>
+      <w:proofErr w:type="spellEnd"/>
+      <w:r>
+        <w:t xml:space="preserve"> y a las nuevas incorporaciones de la empresa, con el fin de que se familiaricen, con los valores de la empresa y aporten sus características de la mejor forma al desarrollo y evolución del e-</w:t>
+      </w:r>
+      <w:proofErr w:type="spellStart"/>
+      <w:r>
+        <w:t>business</w:t>
+      </w:r>
+      <w:proofErr w:type="spellEnd"/>
+      <w:r>
+        <w:t>.</w:t>
+      </w:r>
       <w:bookmarkStart w:id="2" w:name="_GoBack"/>
       <w:bookmarkEnd w:id="2"/>
-      <w:r>
-        <w:rPr>
-          <w:b/>
-          <w:i/>
-        </w:rPr>
-        <w:t>ickupmeal</w:t>
-      </w:r>
-      <w:r>
-        <w:t xml:space="preserve"> pone especial atención en los aspectos relacionados con la organización de la empresa, uno de los puntos a destacar es el reglamento que posee el cual está compuesto por una breve descripción de la historia de la empresa</w:t>
-      </w:r>
-      <w:r>
-        <w:t xml:space="preserve"> la que describe como está compuesta cuales son su orígenes</w:t>
-      </w:r>
-      <w:r>
-        <w:t>, su misión y vi</w:t>
-      </w:r>
-      <w:r>
-        <w:t>sión, los valores que persigue</w:t>
-      </w:r>
-      <w:r>
-        <w:t xml:space="preserve"> entre otros conceptos íntimamente relacionados a la empresa. Además se presentan </w:t>
-      </w:r>
-      <w:r>
-        <w:t>lineamientos</w:t>
-      </w:r>
-      <w:r>
-        <w:t xml:space="preserve"> detallados en cuanto a los períodos de licencia, enfermedades, vacaciones y otros conceptos de ausencia laboral. Por último se detalla la configuración del correo electrónico</w:t>
-      </w:r>
-      <w:r>
-        <w:t xml:space="preserve"> la cual posee una nomenclatura especial, está compuesta por la inicial </w:t>
-      </w:r>
-      <w:r>
-        <w:t>del nombre seguido de un punto,</w:t>
-      </w:r>
-      <w:r>
-        <w:t xml:space="preserve"> el apellido completo </w:t>
-      </w:r>
-      <w:r>
-        <w:t xml:space="preserve">y finalmente el dominio pickupmeal.com.ar. A continuación se explica la conformación del correo electrónico. </w:t>
-      </w:r>
-    </w:p>
-    <w:p>
-      <w:pPr>
-        <w:jc w:val="center"/>
-        <w:rPr>
-          <w:i/>
-          <w:u w:val="single"/>
-        </w:rPr>
-      </w:pPr>
-      <w:r>
-        <w:rPr>
-          <w:i/>
-          <w:u w:val="single"/>
-        </w:rPr>
-        <w:t xml:space="preserve">Pablo Cordoba = </w:t>
-      </w:r>
-      <w:r>
-        <w:rPr>
-          <w:i/>
-          <w:u w:val="single"/>
-        </w:rPr>
-        <w:t>p.cordoba@</w:t>
-      </w:r>
-      <w:r>
-        <w:rPr>
-          <w:i/>
-          <w:u w:val="single"/>
-        </w:rPr>
-        <w:t>pickupmeal.com.ar</w:t>
-      </w:r>
-    </w:p>
-    <w:p>
-      <w:r>
-        <w:t>Finalizando con la configuración del correo electrónico, se explica cómo agregar una firma corporativa para que sea utilizada por defecto en cada mensaje.</w:t>
-      </w:r>
-    </w:p>
-    <w:p>
-      <w:r>
-        <w:t>Cabe desatascar que este</w:t>
-      </w:r>
-      <w:r>
-        <w:t xml:space="preserve"> documento se </w:t>
-      </w:r>
-      <w:r>
-        <w:t>distribuye</w:t>
-      </w:r>
-      <w:r>
-        <w:t xml:space="preserve"> a todos las personas </w:t>
-      </w:r>
-      <w:r>
-        <w:t>pertenecientes</w:t>
-      </w:r>
-      <w:r>
-        <w:t xml:space="preserve"> a pickupmeal y a las nuevas incorporaciones de la empresa, con el fin de que se familiaricen</w:t>
-      </w:r>
-      <w:r>
-        <w:t xml:space="preserve">, </w:t>
-      </w:r>
-      <w:r>
-        <w:t xml:space="preserve">con los valores de la empresa y aporten </w:t>
-      </w:r>
-      <w:r>
-        <w:t xml:space="preserve">sus características </w:t>
-      </w:r>
-      <w:r>
-        <w:t>de la mejor forma al desarrollo y evolución del e-business</w:t>
-      </w:r>
-      <w:r>
-        <w:t>.</w:t>
-      </w:r>
-    </w:p>
-    <w:p>
-      <w:r>
-        <w:t xml:space="preserve">Existen dos vías de comunicación, las cuales son de órdenes formales e informales dependiendo de las necesidades que tengan el equipo a la hora de comunicarse. En cuanto a las </w:t>
-      </w:r>
-      <w:r>
-        <w:rPr>
-          <w:i/>
-        </w:rPr>
-        <w:t>informales</w:t>
-      </w:r>
-      <w:r>
-        <w:t xml:space="preserve"> se realizan a través de </w:t>
-      </w:r>
-      <w:r>
-        <w:rPr>
-          <w:b/>
-          <w:i/>
-        </w:rPr>
-        <w:t xml:space="preserve">Skype </w:t>
-      </w:r>
-      <w:r>
-        <w:t xml:space="preserve">tomando como usuario el correo electrónico proporcionado por la empresa, por este canal se realizan consultas de diferentes índoles entre el personal de pickupmeal. En cuando al canal de comunicación </w:t>
-      </w:r>
-      <w:r>
-        <w:rPr>
-          <w:i/>
-        </w:rPr>
-        <w:t>formal</w:t>
-      </w:r>
-      <w:r>
-        <w:t xml:space="preserve"> se utiliza un sistema de peticiones, el cual se basa en tareas que son asignadas por los líderes, tanto </w:t>
-      </w:r>
-      <w:r>
-        <w:t>de desarrollo, logística y marketing, a los integr</w:t>
-      </w:r>
-      <w:r>
-        <w:t>antes de los diferentes equipos, esto otorga cierta jerarquía en operaciones diarias.</w:t>
-      </w:r>
-    </w:p>
-    <w:p>
-      <w:r>
-        <w:t xml:space="preserve"> </w:t>
-      </w:r>
-    </w:p>
-    <w:p/>
-    <w:p/>
-    <w:p/>
+    </w:p>
     <w:p/>
     <w:p>
       <w:pPr>
@@ -265,7 +539,6 @@
       </w:pPr>
       <w:bookmarkStart w:id="3" w:name="_Toc436846257"/>
       <w:r>
-        <w:lastRenderedPageBreak/>
         <w:t xml:space="preserve">7.2 </w:t>
       </w:r>
       <w:r>
@@ -319,6 +592,7 @@
                 <w:noProof/>
                 <w:lang w:eastAsia="es-AR"/>
               </w:rPr>
+              <w:lastRenderedPageBreak/>
               <w:drawing>
                 <wp:inline distT="0" distB="0" distL="0" distR="0" wp14:anchorId="7068EB33" wp14:editId="0413FC64">
                   <wp:extent cx="1809750" cy="1765824"/>
@@ -335,7 +609,7 @@
                           <pic:cNvPicPr/>
                         </pic:nvPicPr>
                         <pic:blipFill>
-                          <a:blip r:embed="rId8">
+                          <a:blip r:embed="rId9">
                             <a:extLst>
                               <a:ext uri="{28A0092B-C50C-407E-A947-70E740481C1C}">
                                 <a14:useLocalDpi xmlns:a14="http://schemas.microsoft.com/office/drawing/2010/main" val="0"/>
@@ -377,11 +651,13 @@
             <w:pPr>
               <w:rPr>
                 <w:b/>
+                <w:lang w:val="es-AR"/>
               </w:rPr>
             </w:pPr>
             <w:r>
               <w:rPr>
                 <w:b/>
+                <w:lang w:val="es-AR"/>
               </w:rPr>
               <w:t xml:space="preserve">Domínguez, Jacobo </w:t>
             </w:r>
@@ -390,19 +666,27 @@
             <w:pPr>
               <w:rPr>
                 <w:i/>
+                <w:lang w:val="es-AR"/>
               </w:rPr>
             </w:pPr>
             <w:r>
               <w:rPr>
                 <w:i/>
+                <w:lang w:val="es-AR"/>
               </w:rPr>
               <w:t xml:space="preserve">Estudiante de ingeniería en Sistemas de la Universidad Abierta Interamericana. Fiel creyente en la idea de interpretar las nuevas tecnologías como medio de transformación de la sociedad y los negocios. Desarrollador web creativo, interesado en el diseño y sienta a la experiencia de usuario como estilo de vida. A cada proyecto que encara en lo profesional o en su vida personal le asigna toda su pasión, responsabilidad y capacidad. </w:t>
             </w:r>
           </w:p>
           <w:p>
+            <w:pPr>
+              <w:rPr>
+                <w:lang w:val="es-AR"/>
+              </w:rPr>
+            </w:pPr>
             <w:r>
               <w:rPr>
                 <w:i/>
+                <w:lang w:val="es-AR"/>
               </w:rPr>
               <w:t>Aficionado a practicar fútbol con amigos, correr y aprender todos los días algo nuevo.</w:t>
             </w:r>
@@ -426,7 +710,7 @@
               <w:jc w:val="center"/>
               <w:rPr>
                 <w:noProof/>
-                <w:lang w:eastAsia="es-AR"/>
+                <w:lang w:val="es-AR" w:eastAsia="es-AR"/>
               </w:rPr>
             </w:pPr>
           </w:p>
@@ -445,6 +729,7 @@
             <w:pPr>
               <w:rPr>
                 <w:b/>
+                <w:lang w:val="es-AR"/>
               </w:rPr>
             </w:pPr>
           </w:p>
@@ -490,7 +775,7 @@
                           <pic:cNvPicPr/>
                         </pic:nvPicPr>
                         <pic:blipFill>
-                          <a:blip r:embed="rId9">
+                          <a:blip r:embed="rId10">
                             <a:extLst>
                               <a:ext uri="{28A0092B-C50C-407E-A947-70E740481C1C}">
                                 <a14:useLocalDpi xmlns:a14="http://schemas.microsoft.com/office/drawing/2010/main" val="0"/>
@@ -532,11 +817,13 @@
             <w:pPr>
               <w:rPr>
                 <w:b/>
+                <w:lang w:val="es-AR"/>
               </w:rPr>
             </w:pPr>
             <w:r>
               <w:rPr>
                 <w:b/>
+                <w:lang w:val="es-AR"/>
               </w:rPr>
               <w:t>Córdoba, Pablo</w:t>
             </w:r>
@@ -545,47 +832,39 @@
             <w:pPr>
               <w:rPr>
                 <w:i/>
+                <w:lang w:val="es-AR"/>
               </w:rPr>
             </w:pPr>
             <w:r>
               <w:rPr>
                 <w:i/>
+                <w:lang w:val="es-AR"/>
               </w:rPr>
-              <w:t>Estudiante de Ingeniería en S</w:t>
-            </w:r>
-            <w:r>
-              <w:rPr>
-                <w:i/>
-              </w:rPr>
-              <w:t xml:space="preserve">istemas de la Universidad </w:t>
-            </w:r>
-            <w:r>
-              <w:rPr>
-                <w:i/>
-              </w:rPr>
-              <w:t>A</w:t>
-            </w:r>
-            <w:r>
-              <w:rPr>
-                <w:i/>
-              </w:rPr>
-              <w:t xml:space="preserve">bierta Interamericana. Dedicado íntegramente al desarrollo de sitios web de alta creatividad, orientado no solo al negocio, sino a una experiencia de usuario única. Responsable, perseverante y orientado a objetivos son algunas de las cualidades que rigen su accionar, sin dejar de lado la honradez y la moral. </w:t>
+              <w:t xml:space="preserve">Estudiante de Ingeniería en Sistemas de la Universidad Abierta Interamericana. Dedicado íntegramente al desarrollo de sitios web de alta creatividad, orientado no solo al negocio, sino a una experiencia de usuario única. Responsable, perseverante y orientado a objetivos son algunas de las cualidades que rigen su accionar, sin dejar de lado la honradez y la moral. </w:t>
             </w:r>
           </w:p>
           <w:p>
             <w:pPr>
               <w:rPr>
                 <w:i/>
+                <w:lang w:val="es-AR"/>
               </w:rPr>
             </w:pPr>
             <w:r>
               <w:rPr>
                 <w:i/>
+                <w:lang w:val="es-AR"/>
               </w:rPr>
               <w:t>Sus tiempos libres son destinados a actividades marinas, básquet y lecturas sobre avances tecnológicos.</w:t>
             </w:r>
           </w:p>
-          <w:p/>
+          <w:p>
+            <w:pPr>
+              <w:rPr>
+                <w:lang w:val="es-AR"/>
+              </w:rPr>
+            </w:pPr>
+          </w:p>
         </w:tc>
       </w:tr>
     </w:tbl>
@@ -605,17 +884,17 @@
     </w:p>
     <w:p>
       <w:r>
+        <w:t>La Ley No 19.550 en su artículo 255 establece que el Directorio de una sociedad anónima puede estar compuesto por uno o más directores designados por asamblea de accionistas, o por el Consejo de Vigilancia en caso de que la empresa tenga uno.</w:t>
+      </w:r>
+    </w:p>
+    <w:p>
+      <w:r>
+        <w:t>Para el caso de las sociedades anónimas del artículo 299 de la Ley No 19.550, el Directorio debe estar integrado por un mínimo de tres (3) directores.</w:t>
+      </w:r>
+    </w:p>
+    <w:p>
+      <w:r>
         <w:lastRenderedPageBreak/>
-        <w:t>La Ley No 19.550 en su artículo 255 establece que el Directorio de una sociedad anónima puede estar compuesto por uno o más directores designados por asamblea de accionistas, o por el Consejo de Vigilancia en caso de que la empresa tenga uno.</w:t>
-      </w:r>
-    </w:p>
-    <w:p>
-      <w:r>
-        <w:t>Para el caso de las sociedades anónimas del artículo 299 de la Ley No 19.550, el Directorio debe estar integrado por un mínimo de tres (3) directores.</w:t>
-      </w:r>
-    </w:p>
-    <w:p>
-      <w:r>
         <w:t>El estatuto determina las facultades de la asamblea de accionistas para determinar el número de accionistas, especificando el número máximo y el mínimo.</w:t>
       </w:r>
     </w:p>
@@ -623,6 +902,7 @@
       <w:r>
         <w:t xml:space="preserve">En el caso de la empresa </w:t>
       </w:r>
+      <w:proofErr w:type="spellStart"/>
       <w:r>
         <w:rPr>
           <w:b/>
@@ -630,6 +910,7 @@
         </w:rPr>
         <w:t>pickupmeal</w:t>
       </w:r>
+      <w:proofErr w:type="gramStart"/>
       <w:r>
         <w:rPr>
           <w:b/>
@@ -637,6 +918,8 @@
         </w:rPr>
         <w:t>,com</w:t>
       </w:r>
+      <w:proofErr w:type="spellEnd"/>
+      <w:proofErr w:type="gramEnd"/>
       <w:r>
         <w:t xml:space="preserve"> se conforma por el Grupo fundador y por las personas que tengan un porcentaje de acciones superior al 15 % de la empresa. Con respecto al número mínimo y máximo de accionistas aún no está definido.</w:t>
       </w:r>
@@ -844,10 +1127,51 @@
           <w:b/>
           <w:i/>
         </w:rPr>
-        <w:t>Subsistema entrepreneur</w:t>
-      </w:r>
-      <w:r>
-        <w:t xml:space="preserve"> conformado por los CEO’s de la empresa y representantes del grupo fundador, Domingúez Jacobo y Cordoba Pablo, estos son los encargados generales de coordinar el e-business como un todo, aportando una mejora permanente en ese aspecto.</w:t>
+        <w:t xml:space="preserve">Subsistema </w:t>
+      </w:r>
+      <w:proofErr w:type="spellStart"/>
+      <w:r>
+        <w:rPr>
+          <w:b/>
+          <w:i/>
+        </w:rPr>
+        <w:t>entrepreneur</w:t>
+      </w:r>
+      <w:proofErr w:type="spellEnd"/>
+      <w:r>
+        <w:t xml:space="preserve"> conformado por los </w:t>
+      </w:r>
+      <w:proofErr w:type="spellStart"/>
+      <w:r>
+        <w:t>CEO’s</w:t>
+      </w:r>
+      <w:proofErr w:type="spellEnd"/>
+      <w:r>
+        <w:t xml:space="preserve"> de la empresa y representantes del grupo fundador, </w:t>
+      </w:r>
+      <w:proofErr w:type="spellStart"/>
+      <w:r>
+        <w:t>Domingúez</w:t>
+      </w:r>
+      <w:proofErr w:type="spellEnd"/>
+      <w:r>
+        <w:t xml:space="preserve"> Jacobo y </w:t>
+      </w:r>
+      <w:proofErr w:type="spellStart"/>
+      <w:r>
+        <w:t>Cordoba</w:t>
+      </w:r>
+      <w:proofErr w:type="spellEnd"/>
+      <w:r>
+        <w:t xml:space="preserve"> Pablo, estos son los encargados generales de coordinar el e-</w:t>
+      </w:r>
+      <w:proofErr w:type="spellStart"/>
+      <w:r>
+        <w:t>business</w:t>
+      </w:r>
+      <w:proofErr w:type="spellEnd"/>
+      <w:r>
+        <w:t xml:space="preserve"> como un todo, aportando una mejora permanente en ese aspecto.</w:t>
       </w:r>
     </w:p>
     <w:p>
@@ -1079,7 +1403,15 @@
     </w:p>
     <w:p>
       <w:r>
-        <w:t>Conforme a lo expresado anteriormente en este documento, dada la naturaleza de startup y la limitación geográfica en la que se piensa el comienzo del emprendimiento,</w:t>
+        <w:t xml:space="preserve">Conforme a lo expresado anteriormente en este documento, dada la naturaleza de </w:t>
+      </w:r>
+      <w:proofErr w:type="spellStart"/>
+      <w:r>
+        <w:t>startup</w:t>
+      </w:r>
+      <w:proofErr w:type="spellEnd"/>
+      <w:r>
+        <w:t xml:space="preserve"> y la limitación geográfica en la que se piensa el comienzo del emprendimiento,</w:t>
       </w:r>
       <w:r>
         <w:rPr>
@@ -1119,7 +1451,7 @@
                     <pic:cNvPicPr/>
                   </pic:nvPicPr>
                   <pic:blipFill>
-                    <a:blip r:embed="rId7">
+                    <a:blip r:embed="rId8">
                       <a:extLst>
                         <a:ext uri="{28A0092B-C50C-407E-A947-70E740481C1C}">
                           <a14:useLocalDpi xmlns:a14="http://schemas.microsoft.com/office/drawing/2010/main" val="0"/>
@@ -1196,7 +1528,7 @@
                     <pic:cNvPicPr/>
                   </pic:nvPicPr>
                   <pic:blipFill>
-                    <a:blip r:embed="rId10" cstate="print">
+                    <a:blip r:embed="rId11" cstate="print">
                       <a:extLst>
                         <a:ext uri="{28A0092B-C50C-407E-A947-70E740481C1C}">
                           <a14:useLocalDpi xmlns:a14="http://schemas.microsoft.com/office/drawing/2010/main" val="0"/>
@@ -1283,7 +1615,21 @@
         <w:rPr>
           <w:u w:val="single"/>
         </w:rPr>
-        <w:t xml:space="preserve">Subsistema Entrepeneur: </w:t>
+        <w:t xml:space="preserve">Subsistema </w:t>
+      </w:r>
+      <w:proofErr w:type="spellStart"/>
+      <w:r>
+        <w:rPr>
+          <w:u w:val="single"/>
+        </w:rPr>
+        <w:t>Entrepeneur</w:t>
+      </w:r>
+      <w:proofErr w:type="spellEnd"/>
+      <w:r>
+        <w:rPr>
+          <w:u w:val="single"/>
+        </w:rPr>
+        <w:t xml:space="preserve">: </w:t>
       </w:r>
     </w:p>
     <w:p>
@@ -1571,7 +1917,21 @@
         <w:rPr>
           <w:u w:val="single"/>
         </w:rPr>
-        <w:t>Subsistema Entrepeneur:</w:t>
+        <w:t xml:space="preserve">Subsistema </w:t>
+      </w:r>
+      <w:proofErr w:type="spellStart"/>
+      <w:r>
+        <w:rPr>
+          <w:u w:val="single"/>
+        </w:rPr>
+        <w:t>Entrepeneur</w:t>
+      </w:r>
+      <w:proofErr w:type="spellEnd"/>
+      <w:r>
+        <w:rPr>
+          <w:u w:val="single"/>
+        </w:rPr>
+        <w:t>:</w:t>
       </w:r>
     </w:p>
     <w:p>
@@ -1597,7 +1957,15 @@
         <w:ind w:left="709" w:hanging="283"/>
       </w:pPr>
       <w:r>
-        <w:t>Establecer un diálogo de feedback para verificar que los servicios se cumplan de la mejor manera e impliquen una mejora en el subsistema del cliente.</w:t>
+        <w:t xml:space="preserve">Establecer un diálogo de </w:t>
+      </w:r>
+      <w:proofErr w:type="spellStart"/>
+      <w:r>
+        <w:t>feedback</w:t>
+      </w:r>
+      <w:proofErr w:type="spellEnd"/>
+      <w:r>
+        <w:t xml:space="preserve"> para verificar que los servicios se cumplan de la mejor manera e impliquen una mejora en el subsistema del cliente.</w:t>
       </w:r>
     </w:p>
     <w:p>
@@ -1653,7 +2021,15 @@
         </w:rPr>
       </w:pPr>
       <w:r>
-        <w:t>Saber interpretar los nuevos productos y/o servicios que nazcan desde el centro de innovación (subsistema entrepeneur) y estimular los proyectos de creación de los mismos adaptándose a las fechas de largada al mercado acordadas.</w:t>
+        <w:t xml:space="preserve">Saber interpretar los nuevos productos y/o servicios que nazcan desde el centro de innovación (subsistema </w:t>
+      </w:r>
+      <w:proofErr w:type="spellStart"/>
+      <w:r>
+        <w:t>entrepeneur</w:t>
+      </w:r>
+      <w:proofErr w:type="spellEnd"/>
+      <w:r>
+        <w:t>) y estimular los proyectos de creación de los mismos adaptándose a las fechas de largada al mercado acordadas.</w:t>
       </w:r>
     </w:p>
     <w:p>
@@ -1669,7 +2045,15 @@
         </w:rPr>
       </w:pPr>
       <w:r>
-        <w:t>Garantizar al subsistema entrepeneur el alcance de la calidad deseada en cuánto a software y hardware.</w:t>
+        <w:t xml:space="preserve">Garantizar al subsistema </w:t>
+      </w:r>
+      <w:proofErr w:type="spellStart"/>
+      <w:r>
+        <w:t>entrepeneur</w:t>
+      </w:r>
+      <w:proofErr w:type="spellEnd"/>
+      <w:r>
+        <w:t xml:space="preserve"> el alcance de la calidad deseada en cuánto a software y hardware.</w:t>
       </w:r>
     </w:p>
     <w:p>
@@ -1817,7 +2201,15 @@
         </w:rPr>
       </w:pPr>
       <w:r>
-        <w:t>Incluir herramientas que obtengan métricas de conformidad de los clientes cuando utilizan el e-commerce.</w:t>
+        <w:t>Incluir herramientas que obtengan métricas de conformidad de los clientes cuando utilizan el e-</w:t>
+      </w:r>
+      <w:proofErr w:type="spellStart"/>
+      <w:r>
+        <w:t>commerce</w:t>
+      </w:r>
+      <w:proofErr w:type="spellEnd"/>
+      <w:r>
+        <w:t>.</w:t>
       </w:r>
     </w:p>
     <w:p>
@@ -1886,7 +2278,15 @@
         <w:ind w:left="709" w:hanging="283"/>
       </w:pPr>
       <w:r>
-        <w:t>Prestar atención al feedback que se obtiene de los clientes para poder traspasarlo a otros sectores de la compañía para la mejora del servicio.</w:t>
+        <w:t xml:space="preserve">Prestar atención al </w:t>
+      </w:r>
+      <w:proofErr w:type="spellStart"/>
+      <w:r>
+        <w:t>feedback</w:t>
+      </w:r>
+      <w:proofErr w:type="spellEnd"/>
+      <w:r>
+        <w:t xml:space="preserve"> que se obtiene de los clientes para poder traspasarlo a otros sectores de la compañía para la mejora del servicio.</w:t>
       </w:r>
     </w:p>
     <w:p>
@@ -1926,7 +2326,21 @@
         <w:rPr>
           <w:u w:val="single"/>
         </w:rPr>
-        <w:t>Subsistema Entrepeneur:</w:t>
+        <w:t xml:space="preserve">Subsistema </w:t>
+      </w:r>
+      <w:proofErr w:type="spellStart"/>
+      <w:r>
+        <w:rPr>
+          <w:u w:val="single"/>
+        </w:rPr>
+        <w:t>Entrepeneur</w:t>
+      </w:r>
+      <w:proofErr w:type="spellEnd"/>
+      <w:r>
+        <w:rPr>
+          <w:u w:val="single"/>
+        </w:rPr>
+        <w:t>:</w:t>
       </w:r>
     </w:p>
     <w:p>
@@ -1940,7 +2354,15 @@
       </w:pPr>
       <w:r>
         <w:lastRenderedPageBreak/>
-        <w:t>Tomar a la innovación desde la perspectiva sistémica y de la infonomía, pensándola como un activo estratégico que permita disparar a la compañía en el mercado tanto local como internacional.</w:t>
+        <w:t xml:space="preserve">Tomar a la innovación desde la perspectiva sistémica y de la </w:t>
+      </w:r>
+      <w:proofErr w:type="spellStart"/>
+      <w:r>
+        <w:t>infonomía</w:t>
+      </w:r>
+      <w:proofErr w:type="spellEnd"/>
+      <w:r>
+        <w:t>, pensándola como un activo estratégico que permita disparar a la compañía en el mercado tanto local como internacional.</w:t>
       </w:r>
     </w:p>
     <w:p>
@@ -2070,7 +2492,15 @@
         </w:rPr>
       </w:pPr>
       <w:r>
-        <w:t>Establecer acciones que promulguen la creatividad en todos los sectores. Ejemplos: pizarras para que cada empleado pueda escribir ideas nuevas; atriles liberados para que los empleados puedan desarrollar su creatividad; juegos a disposición ya sea en consolas como juegos de mesa; establecer un ambiente creativo con muebles y decoración agradables; etc).</w:t>
+        <w:t xml:space="preserve">Establecer acciones que promulguen la creatividad en todos los sectores. Ejemplos: pizarras para que cada empleado pueda escribir ideas nuevas; atriles liberados para que los empleados puedan desarrollar su creatividad; juegos a disposición ya sea en consolas como juegos de mesa; establecer un ambiente creativo con muebles y decoración agradables; </w:t>
+      </w:r>
+      <w:proofErr w:type="spellStart"/>
+      <w:r>
+        <w:t>etc</w:t>
+      </w:r>
+      <w:proofErr w:type="spellEnd"/>
+      <w:r>
+        <w:t>).</w:t>
       </w:r>
     </w:p>
     <w:p>
@@ -2195,7 +2625,15 @@
         </w:rPr>
       </w:pPr>
       <w:r>
-        <w:t>Alinearse a las nuevas propuestas de trabajo provenientes del subsistema entrepeneur.</w:t>
+        <w:t xml:space="preserve">Alinearse a las nuevas propuestas de trabajo provenientes del subsistema </w:t>
+      </w:r>
+      <w:proofErr w:type="spellStart"/>
+      <w:r>
+        <w:t>entrepeneur</w:t>
+      </w:r>
+      <w:proofErr w:type="spellEnd"/>
+      <w:r>
+        <w:t>.</w:t>
       </w:r>
     </w:p>
     <w:p>
@@ -2230,7 +2668,21 @@
         <w:rPr>
           <w:u w:val="single"/>
         </w:rPr>
-        <w:t>Subsistema Entrepeneur:</w:t>
+        <w:t xml:space="preserve">Subsistema </w:t>
+      </w:r>
+      <w:proofErr w:type="spellStart"/>
+      <w:r>
+        <w:rPr>
+          <w:u w:val="single"/>
+        </w:rPr>
+        <w:t>Entrepeneur</w:t>
+      </w:r>
+      <w:proofErr w:type="spellEnd"/>
+      <w:r>
+        <w:rPr>
+          <w:u w:val="single"/>
+        </w:rPr>
+        <w:t>:</w:t>
       </w:r>
     </w:p>
     <w:p>
@@ -2310,7 +2762,15 @@
         </w:rPr>
       </w:pPr>
       <w:r>
-        <w:t>Promover una filosofía eco-friendly en todos los subsistemas y equipos de la empresa para establecer una imagen positiva de la misma.</w:t>
+        <w:t>Promover una filosofía eco-</w:t>
+      </w:r>
+      <w:proofErr w:type="spellStart"/>
+      <w:r>
+        <w:t>friendly</w:t>
+      </w:r>
+      <w:proofErr w:type="spellEnd"/>
+      <w:r>
+        <w:t xml:space="preserve"> en todos los subsistemas y equipos de la empresa para establecer una imagen positiva de la misma.</w:t>
       </w:r>
     </w:p>
     <w:p>
@@ -2484,7 +2944,15 @@
         </w:rPr>
       </w:pPr>
       <w:r>
-        <w:t>Promover la participación del equipo en Hackatones que tengan relevancia social.</w:t>
+        <w:t xml:space="preserve">Promover la participación del equipo en </w:t>
+      </w:r>
+      <w:proofErr w:type="spellStart"/>
+      <w:r>
+        <w:t>Hackatones</w:t>
+      </w:r>
+      <w:proofErr w:type="spellEnd"/>
+      <w:r>
+        <w:t xml:space="preserve"> que tengan relevancia social.</w:t>
       </w:r>
     </w:p>
     <w:p>
@@ -2527,7 +2995,15 @@
         <w:ind w:left="709" w:hanging="283"/>
       </w:pPr>
       <w:r>
-        <w:t>Poner énfasis en publicidades que se adapten a la moral y las tradiciones de la región en la que se ubica el negocio, sin pasar por arriba con los valores relacionados con: el respeto por la mujer, los niños, los derechos civiles, el respeto por la diversidad racial y de religiones, el buen trato a los animales y al medioambient.</w:t>
+        <w:t xml:space="preserve">Poner énfasis en publicidades que se adapten a la moral y las tradiciones de la región en la que se ubica el negocio, sin pasar por arriba con los valores relacionados con: el respeto por la mujer, los niños, los derechos civiles, el respeto por la diversidad racial y de religiones, el buen trato a los animales y al </w:t>
+      </w:r>
+      <w:proofErr w:type="spellStart"/>
+      <w:r>
+        <w:t>medioambient</w:t>
+      </w:r>
+      <w:proofErr w:type="spellEnd"/>
+      <w:r>
+        <w:t>.</w:t>
       </w:r>
     </w:p>
     <w:p>
@@ -2750,12 +3226,39 @@
       </w:r>
     </w:p>
   </w:footnote>
+  <w:footnote w:id="1">
+    <w:p>
+      <w:pPr>
+        <w:pStyle w:val="Textonotapie"/>
+      </w:pPr>
+      <w:r>
+        <w:rPr>
+          <w:rStyle w:val="Refdenotaalpie"/>
+        </w:rPr>
+        <w:footnoteRef/>
+      </w:r>
+      <w:r>
+        <w:t xml:space="preserve"> </w:t>
+      </w:r>
+      <w:hyperlink r:id="rId1" w:history="1">
+        <w:r>
+          <w:rPr>
+            <w:rStyle w:val="Hipervnculo"/>
+          </w:rPr>
+          <w:t>http://www.skype.com.ar/es/</w:t>
+        </w:r>
+      </w:hyperlink>
+      <w:r>
+        <w:t xml:space="preserve"> </w:t>
+      </w:r>
+    </w:p>
+  </w:footnote>
 </w:footnotes>
 </file>
 
 <file path=word/numbering.xml><?xml version="1.0" encoding="utf-8"?>
 <w:numbering xmlns:wpc="http://schemas.microsoft.com/office/word/2010/wordprocessingCanvas" xmlns:mc="http://schemas.openxmlformats.org/markup-compatibility/2006" xmlns:o="urn:schemas-microsoft-com:office:office" xmlns:r="http://schemas.openxmlformats.org/officeDocument/2006/relationships" xmlns:m="http://schemas.openxmlformats.org/officeDocument/2006/math" xmlns:v="urn:schemas-microsoft-com:vml" xmlns:wp14="http://schemas.microsoft.com/office/word/2010/wordprocessingDrawing" xmlns:wp="http://schemas.openxmlformats.org/drawingml/2006/wordprocessingDrawing" xmlns:w10="urn:schemas-microsoft-com:office:word" xmlns:w="http://schemas.openxmlformats.org/wordprocessingml/2006/main" xmlns:w14="http://schemas.microsoft.com/office/word/2010/wordml" xmlns:w15="http://schemas.microsoft.com/office/word/2012/wordml" xmlns:wpg="http://schemas.microsoft.com/office/word/2010/wordprocessingGroup" xmlns:wpi="http://schemas.microsoft.com/office/word/2010/wordprocessingInk" xmlns:wne="http://schemas.microsoft.com/office/word/2006/wordml" xmlns:wps="http://schemas.microsoft.com/office/word/2010/wordprocessingShape" mc:Ignorable="w14 w15 wp14">
-  <w:abstractNum w:abstractNumId="0">
+  <w:abstractNum w:abstractNumId="0" w15:restartNumberingAfterBreak="0">
     <w:nsid w:val="033A75DC"/>
     <w:multiLevelType w:val="hybridMultilevel"/>
     <w:tmpl w:val="B5BA1F76"/>
@@ -2868,7 +3371,7 @@
       </w:rPr>
     </w:lvl>
   </w:abstractNum>
-  <w:abstractNum w:abstractNumId="1">
+  <w:abstractNum w:abstractNumId="1" w15:restartNumberingAfterBreak="0">
     <w:nsid w:val="04101775"/>
     <w:multiLevelType w:val="hybridMultilevel"/>
     <w:tmpl w:val="1E1204DE"/>
@@ -2981,7 +3484,7 @@
       </w:rPr>
     </w:lvl>
   </w:abstractNum>
-  <w:abstractNum w:abstractNumId="2">
+  <w:abstractNum w:abstractNumId="2" w15:restartNumberingAfterBreak="0">
     <w:nsid w:val="15772044"/>
     <w:multiLevelType w:val="hybridMultilevel"/>
     <w:tmpl w:val="2DB6F26A"/>
@@ -3094,7 +3597,7 @@
       </w:rPr>
     </w:lvl>
   </w:abstractNum>
-  <w:abstractNum w:abstractNumId="3">
+  <w:abstractNum w:abstractNumId="3" w15:restartNumberingAfterBreak="0">
     <w:nsid w:val="23313FCC"/>
     <w:multiLevelType w:val="hybridMultilevel"/>
     <w:tmpl w:val="7FC66100"/>
@@ -3207,7 +3710,7 @@
       </w:rPr>
     </w:lvl>
   </w:abstractNum>
-  <w:abstractNum w:abstractNumId="4">
+  <w:abstractNum w:abstractNumId="4" w15:restartNumberingAfterBreak="0">
     <w:nsid w:val="24CE1DB5"/>
     <w:multiLevelType w:val="hybridMultilevel"/>
     <w:tmpl w:val="5838B242"/>
@@ -3320,7 +3823,7 @@
       </w:rPr>
     </w:lvl>
   </w:abstractNum>
-  <w:abstractNum w:abstractNumId="5">
+  <w:abstractNum w:abstractNumId="5" w15:restartNumberingAfterBreak="0">
     <w:nsid w:val="352B76B5"/>
     <w:multiLevelType w:val="hybridMultilevel"/>
     <w:tmpl w:val="9424C418"/>
@@ -3433,7 +3936,7 @@
       </w:rPr>
     </w:lvl>
   </w:abstractNum>
-  <w:abstractNum w:abstractNumId="6">
+  <w:abstractNum w:abstractNumId="6" w15:restartNumberingAfterBreak="0">
     <w:nsid w:val="3A6B6135"/>
     <w:multiLevelType w:val="hybridMultilevel"/>
     <w:tmpl w:val="F930405C"/>
@@ -3546,7 +4049,7 @@
       </w:rPr>
     </w:lvl>
   </w:abstractNum>
-  <w:abstractNum w:abstractNumId="7">
+  <w:abstractNum w:abstractNumId="7" w15:restartNumberingAfterBreak="0">
     <w:nsid w:val="3F3A56C9"/>
     <w:multiLevelType w:val="hybridMultilevel"/>
     <w:tmpl w:val="370C4174"/>
@@ -3659,7 +4162,7 @@
       </w:rPr>
     </w:lvl>
   </w:abstractNum>
-  <w:abstractNum w:abstractNumId="8">
+  <w:abstractNum w:abstractNumId="8" w15:restartNumberingAfterBreak="0">
     <w:nsid w:val="513519AF"/>
     <w:multiLevelType w:val="hybridMultilevel"/>
     <w:tmpl w:val="096CC6A4"/>
@@ -3772,7 +4275,7 @@
       </w:rPr>
     </w:lvl>
   </w:abstractNum>
-  <w:abstractNum w:abstractNumId="9">
+  <w:abstractNum w:abstractNumId="9" w15:restartNumberingAfterBreak="0">
     <w:nsid w:val="569548DF"/>
     <w:multiLevelType w:val="hybridMultilevel"/>
     <w:tmpl w:val="B53EA39C"/>
@@ -3885,7 +4388,7 @@
       </w:rPr>
     </w:lvl>
   </w:abstractNum>
-  <w:abstractNum w:abstractNumId="10">
+  <w:abstractNum w:abstractNumId="10" w15:restartNumberingAfterBreak="0">
     <w:nsid w:val="5E1A65CA"/>
     <w:multiLevelType w:val="hybridMultilevel"/>
     <w:tmpl w:val="619E4926"/>
@@ -3998,7 +4501,7 @@
       </w:rPr>
     </w:lvl>
   </w:abstractNum>
-  <w:abstractNum w:abstractNumId="11">
+  <w:abstractNum w:abstractNumId="11" w15:restartNumberingAfterBreak="0">
     <w:nsid w:val="609E48F8"/>
     <w:multiLevelType w:val="hybridMultilevel"/>
     <w:tmpl w:val="0DE2137C"/>
@@ -4111,7 +4614,7 @@
       </w:rPr>
     </w:lvl>
   </w:abstractNum>
-  <w:abstractNum w:abstractNumId="12">
+  <w:abstractNum w:abstractNumId="12" w15:restartNumberingAfterBreak="0">
     <w:nsid w:val="61F95A40"/>
     <w:multiLevelType w:val="hybridMultilevel"/>
     <w:tmpl w:val="233AEADE"/>
@@ -4224,7 +4727,7 @@
       </w:rPr>
     </w:lvl>
   </w:abstractNum>
-  <w:abstractNum w:abstractNumId="13">
+  <w:abstractNum w:abstractNumId="13" w15:restartNumberingAfterBreak="0">
     <w:nsid w:val="68C10B0D"/>
     <w:multiLevelType w:val="hybridMultilevel"/>
     <w:tmpl w:val="50DED82A"/>
@@ -4337,7 +4840,7 @@
       </w:rPr>
     </w:lvl>
   </w:abstractNum>
-  <w:abstractNum w:abstractNumId="14">
+  <w:abstractNum w:abstractNumId="14" w15:restartNumberingAfterBreak="0">
     <w:nsid w:val="6A9A5FC8"/>
     <w:multiLevelType w:val="hybridMultilevel"/>
     <w:tmpl w:val="A68CC362"/>
@@ -4450,7 +4953,7 @@
       </w:rPr>
     </w:lvl>
   </w:abstractNum>
-  <w:abstractNum w:abstractNumId="15">
+  <w:abstractNum w:abstractNumId="15" w15:restartNumberingAfterBreak="0">
     <w:nsid w:val="6F6A731D"/>
     <w:multiLevelType w:val="hybridMultilevel"/>
     <w:tmpl w:val="D6A62BE6"/>
@@ -4563,7 +5066,7 @@
       </w:rPr>
     </w:lvl>
   </w:abstractNum>
-  <w:abstractNum w:abstractNumId="16">
+  <w:abstractNum w:abstractNumId="16" w15:restartNumberingAfterBreak="0">
     <w:nsid w:val="71CC6AE6"/>
     <w:multiLevelType w:val="hybridMultilevel"/>
     <w:tmpl w:val="8998F81E"/>
@@ -4676,7 +5179,7 @@
       </w:rPr>
     </w:lvl>
   </w:abstractNum>
-  <w:abstractNum w:abstractNumId="17">
+  <w:abstractNum w:abstractNumId="17" w15:restartNumberingAfterBreak="0">
     <w:nsid w:val="7D382A56"/>
     <w:multiLevelType w:val="hybridMultilevel"/>
     <w:tmpl w:val="C284CCAC"/>
@@ -5454,7 +5957,6 @@
       <w:lang w:val="en-US" w:eastAsia="ja-JP"/>
     </w:rPr>
     <w:tblPr>
-      <w:tblInd w:w="0" w:type="dxa"/>
       <w:tblBorders>
         <w:top w:val="single" w:sz="4" w:space="0" w:color="000000" w:themeColor="text1"/>
         <w:left w:val="single" w:sz="4" w:space="0" w:color="000000" w:themeColor="text1"/>
@@ -5463,12 +5965,6 @@
         <w:insideH w:val="single" w:sz="4" w:space="0" w:color="000000" w:themeColor="text1"/>
         <w:insideV w:val="single" w:sz="4" w:space="0" w:color="000000" w:themeColor="text1"/>
       </w:tblBorders>
-      <w:tblCellMar>
-        <w:top w:w="0" w:type="dxa"/>
-        <w:left w:w="108" w:type="dxa"/>
-        <w:bottom w:w="0" w:type="dxa"/>
-        <w:right w:w="108" w:type="dxa"/>
-      </w:tblCellMar>
     </w:tblPr>
   </w:style>
   <w:style w:type="paragraph" w:styleId="Prrafodelista">
@@ -5521,6 +6017,17 @@
     <w:rsid w:val="00E1022A"/>
     <w:rPr>
       <w:vertAlign w:val="superscript"/>
+    </w:rPr>
+  </w:style>
+  <w:style w:type="character" w:styleId="Hipervnculo">
+    <w:name w:val="Hyperlink"/>
+    <w:basedOn w:val="Fuentedeprrafopredeter"/>
+    <w:uiPriority w:val="99"/>
+    <w:unhideWhenUsed/>
+    <w:rsid w:val="00784147"/>
+    <w:rPr>
+      <w:color w:val="0563C1" w:themeColor="hyperlink"/>
+      <w:u w:val="single"/>
     </w:rPr>
   </w:style>
 </w:styles>
@@ -5785,4 +6292,16 @@
     </a:ext>
   </a:extLst>
 </a:theme>
+</file>
+
+<file path=customXml/item1.xml><?xml version="1.0" encoding="utf-8"?>
+<b:Sources xmlns:b="http://schemas.openxmlformats.org/officeDocument/2006/bibliography" xmlns="http://schemas.openxmlformats.org/officeDocument/2006/bibliography" SelectedStyle="\APASixthEditionOfficeOnline.xsl" StyleName="APA" Version="6"/>
+</file>
+
+<file path=customXml/itemProps1.xml><?xml version="1.0" encoding="utf-8"?>
+<ds:datastoreItem xmlns:ds="http://schemas.openxmlformats.org/officeDocument/2006/customXml" ds:itemID="{82FD4D65-7759-4B76-872B-2D04E7936BE4}">
+  <ds:schemaRefs>
+    <ds:schemaRef ds:uri="http://schemas.openxmlformats.org/officeDocument/2006/bibliography"/>
+  </ds:schemaRefs>
+</ds:datastoreItem>
 </file>
</xml_diff>

<commit_message>
agregado un poco del punto 7.2
</commit_message>
<xml_diff>
--- a/SAP - NEGOCIO/Temporal/7 Operaciones.docx
+++ b/SAP - NEGOCIO/Temporal/7 Operaciones.docx
@@ -528,8 +528,6 @@
       <w:r>
         <w:t>.</w:t>
       </w:r>
-      <w:bookmarkStart w:id="2" w:name="_GoBack"/>
-      <w:bookmarkEnd w:id="2"/>
     </w:p>
     <w:p/>
     <w:p>
@@ -537,28 +535,83 @@
         <w:pStyle w:val="Ttulo2"/>
         <w:jc w:val="left"/>
       </w:pPr>
-      <w:bookmarkStart w:id="3" w:name="_Toc436846257"/>
+      <w:bookmarkStart w:id="2" w:name="_Toc436846257"/>
       <w:r>
         <w:t xml:space="preserve">7.2 </w:t>
       </w:r>
       <w:r>
         <w:t>Grupo fundador, composición del directorio, principales accionistas.</w:t>
       </w:r>
+      <w:bookmarkEnd w:id="2"/>
+    </w:p>
+    <w:p>
+      <w:pPr>
+        <w:pStyle w:val="Ttulo3"/>
+      </w:pPr>
+      <w:bookmarkStart w:id="3" w:name="_Toc436846258"/>
+      <w:r>
+        <w:t>Grupo Fundador:</w:t>
+      </w:r>
       <w:bookmarkEnd w:id="3"/>
-    </w:p>
-    <w:p>
-      <w:pPr>
-        <w:pStyle w:val="Ttulo3"/>
-      </w:pPr>
-      <w:bookmarkStart w:id="4" w:name="_Toc436846258"/>
-      <w:r>
-        <w:t>Grupo Fundador:</w:t>
-      </w:r>
+      <w:r>
+        <w:t xml:space="preserve"> </w:t>
+      </w:r>
+    </w:p>
+    <w:p>
+      <w:r>
+        <w:t xml:space="preserve">El grupo fundador de </w:t>
+      </w:r>
+      <w:proofErr w:type="spellStart"/>
+      <w:r>
+        <w:rPr>
+          <w:b/>
+          <w:i/>
+        </w:rPr>
+        <w:t>pickupmeal</w:t>
+      </w:r>
+      <w:proofErr w:type="spellEnd"/>
+      <w:r>
+        <w:t xml:space="preserve"> está compuesto por dos socios provenie</w:t>
+      </w:r>
+      <w:r>
+        <w:t>ntes del área de los sistemas informáticos</w:t>
+      </w:r>
+      <w:r>
+        <w:t xml:space="preserve">, específicamente ingenieros. Jóvenes, con mucha ambición y espíritu emprendedor, aspiran a incluir toda su pasión en </w:t>
+      </w:r>
+      <w:r>
+        <w:t>la búsqueda d</w:t>
+      </w:r>
+      <w:r>
+        <w:t xml:space="preserve">el éxito del emprendimiento. Dentro del seno de la empresa, ocupan el subsistema </w:t>
+      </w:r>
+      <w:proofErr w:type="spellStart"/>
+      <w:r>
+        <w:t>entrepeneur</w:t>
+      </w:r>
+      <w:proofErr w:type="spellEnd"/>
+      <w:r>
+        <w:t xml:space="preserve"> con la función principal de impulsar la constante innovación dentro de la compañía y las decisiones más importantes que mejoren la empresa y otorguen confianza y credibilidad frente a los </w:t>
+      </w:r>
+      <w:r>
+        <w:t>miembros del directorio</w:t>
+      </w:r>
+      <w:r>
+        <w:t>.</w:t>
+      </w:r>
+      <w:r>
+        <w:t xml:space="preserve"> Se trata de profesionales con vasta experiencia en el desarrollo de plataformas web</w:t>
+      </w:r>
+      <w:r>
+        <w:t xml:space="preserve"> </w:t>
+      </w:r>
+      <w:r>
+        <w:t>y con aptitudes relacionadas al marketing y la administración de proyectos.</w:t>
+      </w:r>
+      <w:bookmarkStart w:id="4" w:name="_GoBack"/>
       <w:bookmarkEnd w:id="4"/>
-      <w:r>
-        <w:t xml:space="preserve"> </w:t>
-      </w:r>
-    </w:p>
+    </w:p>
+    <w:p/>
     <w:p/>
     <w:tbl>
       <w:tblPr>
@@ -592,7 +645,6 @@
                 <w:noProof/>
                 <w:lang w:eastAsia="es-AR"/>
               </w:rPr>
-              <w:lastRenderedPageBreak/>
               <w:drawing>
                 <wp:inline distT="0" distB="0" distL="0" distR="0" wp14:anchorId="7068EB33" wp14:editId="0413FC64">
                   <wp:extent cx="1809750" cy="1765824"/>
@@ -889,12 +941,12 @@
     </w:p>
     <w:p>
       <w:r>
+        <w:lastRenderedPageBreak/>
         <w:t>Para el caso de las sociedades anónimas del artículo 299 de la Ley No 19.550, el Directorio debe estar integrado por un mínimo de tres (3) directores.</w:t>
       </w:r>
     </w:p>
     <w:p>
       <w:r>
-        <w:lastRenderedPageBreak/>
         <w:t>El estatuto determina las facultades de la asamblea de accionistas para determinar el número de accionistas, especificando el número máximo y el mínimo.</w:t>
       </w:r>
     </w:p>
@@ -6299,7 +6351,7 @@
 </file>
 
 <file path=customXml/itemProps1.xml><?xml version="1.0" encoding="utf-8"?>
-<ds:datastoreItem xmlns:ds="http://schemas.openxmlformats.org/officeDocument/2006/customXml" ds:itemID="{82FD4D65-7759-4B76-872B-2D04E7936BE4}">
+<ds:datastoreItem xmlns:ds="http://schemas.openxmlformats.org/officeDocument/2006/customXml" ds:itemID="{F81D8F53-C3A4-4D50-910D-F7B85F92EFA8}">
   <ds:schemaRefs>
     <ds:schemaRef ds:uri="http://schemas.openxmlformats.org/officeDocument/2006/bibliography"/>
   </ds:schemaRefs>

</xml_diff>

<commit_message>
avances en costos e ingresos, tir copado
</commit_message>
<xml_diff>
--- a/SAP - NEGOCIO/Temporal/7 Operaciones.docx
+++ b/SAP - NEGOCIO/Temporal/7 Operaciones.docx
@@ -5,6 +5,7 @@
     <w:p>
       <w:pPr>
         <w:pStyle w:val="Ttulo1"/>
+        <w:ind w:firstLine="708"/>
       </w:pPr>
       <w:bookmarkStart w:id="0" w:name="_Toc436846255"/>
       <w:r>
@@ -569,33 +570,7 @@
         <w:t>onden y acatan decisiones del</w:t>
       </w:r>
       <w:r>
-        <w:t xml:space="preserve"> </w:t>
-      </w:r>
-      <w:r>
-        <w:rPr>
-          <w:b/>
-          <w:i/>
-        </w:rPr>
-        <w:t>Gerente General</w:t>
-      </w:r>
-      <w:r>
-        <w:rPr>
-          <w:b/>
-          <w:i/>
-        </w:rPr>
-        <w:t xml:space="preserve"> </w:t>
-      </w:r>
-      <w:r>
-        <w:t>(subsistema gerencias) y a su vez, este</w:t>
-      </w:r>
-      <w:r>
-        <w:t xml:space="preserve"> últ</w:t>
-      </w:r>
-      <w:r>
-        <w:t>imo acata</w:t>
-      </w:r>
-      <w:r>
-        <w:t xml:space="preserve"> las decisiones más abarcadoras tomadas por el grupo </w:t>
+        <w:t xml:space="preserve"> grupo </w:t>
       </w:r>
       <w:proofErr w:type="spellStart"/>
       <w:r>
@@ -1431,7 +1406,15 @@
       </w:r>
       <w:proofErr w:type="spellEnd"/>
       <w:r>
-        <w:t xml:space="preserve"> Jacobo y Cordoba Pablo, estos son los encargados generales de coordinar el e-</w:t>
+        <w:t xml:space="preserve"> Jacobo y </w:t>
+      </w:r>
+      <w:proofErr w:type="spellStart"/>
+      <w:r>
+        <w:t>Cordoba</w:t>
+      </w:r>
+      <w:proofErr w:type="spellEnd"/>
+      <w:r>
+        <w:t xml:space="preserve"> Pablo, estos son los encargados generales de coordinar el e-</w:t>
       </w:r>
       <w:proofErr w:type="spellStart"/>
       <w:r>
@@ -1682,30 +1665,20 @@
         <w:t>Subsistema gerencial</w:t>
       </w:r>
       <w:r>
+        <w:rPr>
+          <w:b/>
+          <w:i/>
+        </w:rPr>
+        <w:t>:</w:t>
+      </w:r>
+      <w:r>
         <w:t xml:space="preserve"> </w:t>
       </w:r>
       <w:r>
-        <w:t>se desea ocupar el puesto de Gerente General con una persona que contenga habilidades destacadas para la negociación, análisis, tecnológicas y trabajo en equipo que pueda liderar el funcionamiento total de una empresa de manera autónoma y eficaz. A su vez se busca que esta persona tenga una personalidad firme y confiable en sus convicciones y que puede ejecutar planes de acciones estratégicos congeniando los departamentos a su cargo.</w:t>
-      </w:r>
-      <w:r>
-        <w:t xml:space="preserve"> Otro de los aspectos buscados es experiencia en puestos similares y que pueda manejarse ante situaciones problemáticas.</w:t>
-      </w:r>
-    </w:p>
-    <w:p>
-      <w:pPr>
-        <w:pStyle w:val="Prrafodelista"/>
-        <w:spacing w:before="0" w:after="160" w:line="259" w:lineRule="auto"/>
-        <w:ind w:left="765"/>
-      </w:pPr>
-    </w:p>
-    <w:p>
-      <w:pPr>
-        <w:pStyle w:val="Prrafodelista"/>
-        <w:spacing w:before="0" w:after="160" w:line="259" w:lineRule="auto"/>
-        <w:ind w:left="765"/>
-      </w:pPr>
-      <w:r>
-        <w:t>3 grandes áreas las cuales a su vez se conforman por un líder que es el encargado de coordinar su sector y promover una comunicación exitosa entre los equipos de trabajo, se busca para cada uno de estos puestos los siguientes perfiles.</w:t>
+        <w:t>está compuesto por tres</w:t>
+      </w:r>
+      <w:r>
+        <w:t xml:space="preserve"> grandes áreas las cuales a su vez se conforman por un líder que es el encargado de coordinar su sector y promover una comunicación exitosa entre los equipos de trabajo, se busca para cada uno de estos puestos los siguientes perfiles.</w:t>
       </w:r>
     </w:p>
     <w:p>
@@ -1718,11 +1691,7 @@
         <w:spacing w:before="0" w:after="160" w:line="259" w:lineRule="auto"/>
       </w:pPr>
       <w:r>
-        <w:t xml:space="preserve">Líder de Desarrollo: Mas allá de las cualidades técnicas requeridas, se busca un profesional en el área de sistemas que tenga la capacidad de dirigir </w:t>
-      </w:r>
-      <w:r>
-        <w:lastRenderedPageBreak/>
-        <w:t>y gestionar equipos de trabajo de forma exitosa,  que posea un nivel sublime de creatividad y efectividad en cuanto a metodologías de trabajo y comunicación con sus pares. Otro de los aspectos requeridos es un alto conocimiento de los avances tecnológicos que puedan tener lugar en el proyecto.</w:t>
+        <w:t>Líder de Desarrollo: Mas allá de las cualidades técnicas requeridas, se busca un profesional en el área de sistemas que tenga la capacidad de dirigir y gestionar equipos de trabajo de forma exitosa,  que posea un nivel sublime de creatividad y efectividad en cuanto a metodologías de trabajo y comunicación con sus pares. Otro de los aspectos requeridos es un alto conocimiento de los avances tecnológicos que puedan tener lugar en el proyecto.</w:t>
       </w:r>
       <w:r>
         <w:t xml:space="preserve"> Además el perfil buscado requiere importante experiencia en ámbitos tanto tecnológicos como de negocio ya que va a tomar un papel principal en el diseño del proyecto. </w:t>
@@ -1738,6 +1707,7 @@
         <w:spacing w:before="0" w:after="160" w:line="259" w:lineRule="auto"/>
       </w:pPr>
       <w:r>
+        <w:lastRenderedPageBreak/>
         <w:t>Front-</w:t>
       </w:r>
       <w:proofErr w:type="spellStart"/>
@@ -1937,11 +1907,9 @@
               <w:jc w:val="left"/>
               <w:cnfStyle w:val="100000000000" w:firstRow="1" w:lastRow="0" w:firstColumn="0" w:lastColumn="0" w:oddVBand="0" w:evenVBand="0" w:oddHBand="0" w:evenHBand="0" w:firstRowFirstColumn="0" w:firstRowLastColumn="0" w:lastRowFirstColumn="0" w:lastRowLastColumn="0"/>
             </w:pPr>
-            <w:proofErr w:type="spellStart"/>
             <w:r>
               <w:t>Cualidades</w:t>
             </w:r>
-            <w:proofErr w:type="spellEnd"/>
           </w:p>
         </w:tc>
       </w:tr>
@@ -2073,11 +2041,21 @@
                 <w:b w:val="0"/>
               </w:rPr>
             </w:pPr>
+            <w:bookmarkStart w:id="6" w:name="_GoBack"/>
+            <w:bookmarkEnd w:id="6"/>
+            <w:proofErr w:type="spellStart"/>
             <w:r>
               <w:rPr>
                 <w:b w:val="0"/>
               </w:rPr>
-              <w:t>Gerente General</w:t>
+              <w:t>Lider</w:t>
+            </w:r>
+            <w:proofErr w:type="spellEnd"/>
+            <w:r>
+              <w:rPr>
+                <w:b w:val="0"/>
+              </w:rPr>
+              <w:t xml:space="preserve"> de desarrollo</w:t>
             </w:r>
           </w:p>
         </w:tc>
@@ -2118,7 +2096,7 @@
               <w:cnfStyle w:val="000000000000" w:firstRow="0" w:lastRow="0" w:firstColumn="0" w:lastColumn="0" w:oddVBand="0" w:evenVBand="0" w:oddHBand="0" w:evenHBand="0" w:firstRowFirstColumn="0" w:firstRowLastColumn="0" w:lastRowFirstColumn="0" w:lastRowLastColumn="0"/>
             </w:pPr>
             <w:r>
-              <w:t xml:space="preserve">Ingenieros industriales </w:t>
+              <w:t xml:space="preserve">Ingeniero en sistemas </w:t>
             </w:r>
           </w:p>
           <w:p>
@@ -2133,7 +2111,7 @@
               <w:cnfStyle w:val="000000000000" w:firstRow="0" w:lastRow="0" w:firstColumn="0" w:lastColumn="0" w:oddVBand="0" w:evenVBand="0" w:oddHBand="0" w:evenHBand="0" w:firstRowFirstColumn="0" w:firstRowLastColumn="0" w:lastRowFirstColumn="0" w:lastRowLastColumn="0"/>
             </w:pPr>
             <w:r>
-              <w:t xml:space="preserve">Experiencia en el puesto de </w:t>
+              <w:t xml:space="preserve">Experiencia de </w:t>
             </w:r>
             <w:proofErr w:type="spellStart"/>
             <w:r>
@@ -2141,7 +2119,7 @@
             </w:r>
             <w:proofErr w:type="spellEnd"/>
             <w:r>
-              <w:t xml:space="preserve"> de 3 años</w:t>
+              <w:t xml:space="preserve"> de 3 años </w:t>
             </w:r>
           </w:p>
           <w:p>
@@ -2156,7 +2134,37 @@
               <w:cnfStyle w:val="000000000000" w:firstRow="0" w:lastRow="0" w:firstColumn="0" w:lastColumn="0" w:oddVBand="0" w:evenVBand="0" w:oddHBand="0" w:evenHBand="0" w:firstRowFirstColumn="0" w:firstRowLastColumn="0" w:lastRowFirstColumn="0" w:lastRowLastColumn="0"/>
             </w:pPr>
             <w:r>
-              <w:t>Hombre orquesta</w:t>
+              <w:t xml:space="preserve">Senior </w:t>
+            </w:r>
+          </w:p>
+          <w:p>
+            <w:pPr>
+              <w:pStyle w:val="Prrafodelista"/>
+              <w:numPr>
+                <w:ilvl w:val="0"/>
+                <w:numId w:val="19"/>
+              </w:numPr>
+              <w:spacing w:after="200" w:line="264" w:lineRule="auto"/>
+              <w:jc w:val="left"/>
+              <w:cnfStyle w:val="000000000000" w:firstRow="0" w:lastRow="0" w:firstColumn="0" w:lastColumn="0" w:oddVBand="0" w:evenVBand="0" w:oddHBand="0" w:evenHBand="0" w:firstRowFirstColumn="0" w:firstRowLastColumn="0" w:lastRowFirstColumn="0" w:lastRowLastColumn="0"/>
+            </w:pPr>
+            <w:r>
+              <w:t xml:space="preserve">Conocimientos en redes </w:t>
+            </w:r>
+          </w:p>
+          <w:p>
+            <w:pPr>
+              <w:pStyle w:val="Prrafodelista"/>
+              <w:numPr>
+                <w:ilvl w:val="0"/>
+                <w:numId w:val="19"/>
+              </w:numPr>
+              <w:spacing w:after="200" w:line="264" w:lineRule="auto"/>
+              <w:jc w:val="left"/>
+              <w:cnfStyle w:val="000000000000" w:firstRow="0" w:lastRow="0" w:firstColumn="0" w:lastColumn="0" w:oddVBand="0" w:evenVBand="0" w:oddHBand="0" w:evenHBand="0" w:firstRowFirstColumn="0" w:firstRowLastColumn="0" w:lastRowFirstColumn="0" w:lastRowLastColumn="0"/>
+            </w:pPr>
+            <w:r>
+              <w:t>Habilidades para relaciones interpersonales y de negocio</w:t>
             </w:r>
           </w:p>
         </w:tc>
@@ -2178,20 +2186,20 @@
                 <w:b w:val="0"/>
               </w:rPr>
             </w:pPr>
+            <w:r>
+              <w:rPr>
+                <w:b w:val="0"/>
+              </w:rPr>
+              <w:t>Front-</w:t>
+            </w:r>
             <w:proofErr w:type="spellStart"/>
             <w:r>
               <w:rPr>
                 <w:b w:val="0"/>
               </w:rPr>
-              <w:t>Lider</w:t>
+              <w:t>End</w:t>
             </w:r>
             <w:proofErr w:type="spellEnd"/>
-            <w:r>
-              <w:rPr>
-                <w:b w:val="0"/>
-              </w:rPr>
-              <w:t xml:space="preserve"> de desarrollo</w:t>
-            </w:r>
           </w:p>
         </w:tc>
         <w:tc>
@@ -2231,7 +2239,7 @@
               <w:cnfStyle w:val="000000100000" w:firstRow="0" w:lastRow="0" w:firstColumn="0" w:lastColumn="0" w:oddVBand="0" w:evenVBand="0" w:oddHBand="1" w:evenHBand="0" w:firstRowFirstColumn="0" w:firstRowLastColumn="0" w:lastRowFirstColumn="0" w:lastRowLastColumn="0"/>
             </w:pPr>
             <w:r>
-              <w:t xml:space="preserve">Ingeniero en sistemas </w:t>
+              <w:t>Junior</w:t>
             </w:r>
           </w:p>
           <w:p>
@@ -2246,15 +2254,7 @@
               <w:cnfStyle w:val="000000100000" w:firstRow="0" w:lastRow="0" w:firstColumn="0" w:lastColumn="0" w:oddVBand="0" w:evenVBand="0" w:oddHBand="1" w:evenHBand="0" w:firstRowFirstColumn="0" w:firstRowLastColumn="0" w:lastRowFirstColumn="0" w:lastRowLastColumn="0"/>
             </w:pPr>
             <w:r>
-              <w:t xml:space="preserve">Experiencia de </w:t>
-            </w:r>
-            <w:proofErr w:type="spellStart"/>
-            <w:r>
-              <w:t>mas</w:t>
-            </w:r>
-            <w:proofErr w:type="spellEnd"/>
-            <w:r>
-              <w:t xml:space="preserve"> de 3 años </w:t>
+              <w:t>Habilidades en HTML5,JavaScript,CSS3</w:t>
             </w:r>
           </w:p>
           <w:p>
@@ -2270,11 +2270,47 @@
             </w:pPr>
             <w:proofErr w:type="spellStart"/>
             <w:r>
-              <w:t>Senior</w:t>
+              <w:t>Frameworks</w:t>
             </w:r>
             <w:proofErr w:type="spellEnd"/>
             <w:r>
-              <w:t xml:space="preserve"> </w:t>
+              <w:t xml:space="preserve"> como </w:t>
+            </w:r>
+            <w:proofErr w:type="spellStart"/>
+            <w:r>
+              <w:t>AngularJS</w:t>
+            </w:r>
+            <w:proofErr w:type="spellEnd"/>
+            <w:r>
+              <w:t xml:space="preserve">, </w:t>
+            </w:r>
+            <w:proofErr w:type="spellStart"/>
+            <w:r>
+              <w:t>BackboneJS</w:t>
+            </w:r>
+            <w:proofErr w:type="spellEnd"/>
+            <w:r>
+              <w:t xml:space="preserve">, </w:t>
+            </w:r>
+            <w:proofErr w:type="spellStart"/>
+            <w:r>
+              <w:t>ReactJS</w:t>
+            </w:r>
+            <w:proofErr w:type="spellEnd"/>
+          </w:p>
+          <w:p>
+            <w:pPr>
+              <w:pStyle w:val="Prrafodelista"/>
+              <w:numPr>
+                <w:ilvl w:val="0"/>
+                <w:numId w:val="19"/>
+              </w:numPr>
+              <w:spacing w:after="200" w:line="264" w:lineRule="auto"/>
+              <w:jc w:val="left"/>
+              <w:cnfStyle w:val="000000100000" w:firstRow="0" w:lastRow="0" w:firstColumn="0" w:lastColumn="0" w:oddVBand="0" w:evenVBand="0" w:oddHBand="1" w:evenHBand="0" w:firstRowFirstColumn="0" w:firstRowLastColumn="0" w:lastRowFirstColumn="0" w:lastRowLastColumn="0"/>
+            </w:pPr>
+            <w:r>
+              <w:t>Capacidades para trabajar en grupo</w:t>
             </w:r>
           </w:p>
           <w:p>
@@ -2289,23 +2325,13 @@
               <w:cnfStyle w:val="000000100000" w:firstRow="0" w:lastRow="0" w:firstColumn="0" w:lastColumn="0" w:oddVBand="0" w:evenVBand="0" w:oddHBand="1" w:evenHBand="0" w:firstRowFirstColumn="0" w:firstRowLastColumn="0" w:lastRowFirstColumn="0" w:lastRowLastColumn="0"/>
             </w:pPr>
             <w:r>
-              <w:t xml:space="preserve">Conocimientos en redes </w:t>
+              <w:t xml:space="preserve">Habilidades de diseño con herramientas Adobe CS6, </w:t>
             </w:r>
-          </w:p>
-          <w:p>
-            <w:pPr>
-              <w:pStyle w:val="Prrafodelista"/>
-              <w:numPr>
-                <w:ilvl w:val="0"/>
-                <w:numId w:val="19"/>
-              </w:numPr>
-              <w:spacing w:after="200" w:line="264" w:lineRule="auto"/>
-              <w:jc w:val="left"/>
-              <w:cnfStyle w:val="000000100000" w:firstRow="0" w:lastRow="0" w:firstColumn="0" w:lastColumn="0" w:oddVBand="0" w:evenVBand="0" w:oddHBand="1" w:evenHBand="0" w:firstRowFirstColumn="0" w:firstRowLastColumn="0" w:lastRowFirstColumn="0" w:lastRowLastColumn="0"/>
-            </w:pPr>
+            <w:proofErr w:type="spellStart"/>
             <w:r>
-              <w:t>Habilidades para relaciones interpersonales y de negocio</w:t>
+              <w:t>Illustrator</w:t>
             </w:r>
+            <w:proofErr w:type="spellEnd"/>
           </w:p>
         </w:tc>
       </w:tr>
@@ -2327,7 +2353,7 @@
               <w:rPr>
                 <w:b w:val="0"/>
               </w:rPr>
-              <w:t>Front-</w:t>
+              <w:t>Back-</w:t>
             </w:r>
             <w:proofErr w:type="spellStart"/>
             <w:r>
@@ -2375,63 +2401,9 @@
               <w:jc w:val="left"/>
               <w:cnfStyle w:val="000000000000" w:firstRow="0" w:lastRow="0" w:firstColumn="0" w:lastColumn="0" w:oddVBand="0" w:evenVBand="0" w:oddHBand="0" w:evenHBand="0" w:firstRowFirstColumn="0" w:firstRowLastColumn="0" w:lastRowFirstColumn="0" w:lastRowLastColumn="0"/>
             </w:pPr>
-            <w:r>
-              <w:t>Junior</w:t>
-            </w:r>
-          </w:p>
-          <w:p>
-            <w:pPr>
-              <w:pStyle w:val="Prrafodelista"/>
-              <w:numPr>
-                <w:ilvl w:val="0"/>
-                <w:numId w:val="19"/>
-              </w:numPr>
-              <w:spacing w:after="200" w:line="264" w:lineRule="auto"/>
-              <w:jc w:val="left"/>
-              <w:cnfStyle w:val="000000000000" w:firstRow="0" w:lastRow="0" w:firstColumn="0" w:lastColumn="0" w:oddVBand="0" w:evenVBand="0" w:oddHBand="0" w:evenHBand="0" w:firstRowFirstColumn="0" w:firstRowLastColumn="0" w:lastRowFirstColumn="0" w:lastRowLastColumn="0"/>
-            </w:pPr>
-            <w:r>
-              <w:t>Habilidades en HTML5,JavaScript,CSS3</w:t>
-            </w:r>
-          </w:p>
-          <w:p>
-            <w:pPr>
-              <w:pStyle w:val="Prrafodelista"/>
-              <w:numPr>
-                <w:ilvl w:val="0"/>
-                <w:numId w:val="19"/>
-              </w:numPr>
-              <w:spacing w:after="200" w:line="264" w:lineRule="auto"/>
-              <w:jc w:val="left"/>
-              <w:cnfStyle w:val="000000000000" w:firstRow="0" w:lastRow="0" w:firstColumn="0" w:lastColumn="0" w:oddVBand="0" w:evenVBand="0" w:oddHBand="0" w:evenHBand="0" w:firstRowFirstColumn="0" w:firstRowLastColumn="0" w:lastRowFirstColumn="0" w:lastRowLastColumn="0"/>
-            </w:pPr>
             <w:proofErr w:type="spellStart"/>
             <w:r>
-              <w:t>Frameworks</w:t>
-            </w:r>
-            <w:proofErr w:type="spellEnd"/>
-            <w:r>
-              <w:t xml:space="preserve"> como </w:t>
-            </w:r>
-            <w:proofErr w:type="spellStart"/>
-            <w:r>
-              <w:t>AngularJS</w:t>
-            </w:r>
-            <w:proofErr w:type="spellEnd"/>
-            <w:r>
-              <w:t xml:space="preserve">, </w:t>
-            </w:r>
-            <w:proofErr w:type="spellStart"/>
-            <w:r>
-              <w:t>BackboneJS</w:t>
-            </w:r>
-            <w:proofErr w:type="spellEnd"/>
-            <w:r>
-              <w:t xml:space="preserve">, </w:t>
-            </w:r>
-            <w:proofErr w:type="spellStart"/>
-            <w:r>
-              <w:t>ReactJS</w:t>
+              <w:t>SemiSenior</w:t>
             </w:r>
             <w:proofErr w:type="spellEnd"/>
           </w:p>
@@ -2447,7 +2419,7 @@
               <w:cnfStyle w:val="000000000000" w:firstRow="0" w:lastRow="0" w:firstColumn="0" w:lastColumn="0" w:oddVBand="0" w:evenVBand="0" w:oddHBand="0" w:evenHBand="0" w:firstRowFirstColumn="0" w:firstRowLastColumn="0" w:lastRowFirstColumn="0" w:lastRowLastColumn="0"/>
             </w:pPr>
             <w:r>
-              <w:t>Capacidades para trabajar en grupo</w:t>
+              <w:t>Analista de sistemas/ Ingeniero en sistemas</w:t>
             </w:r>
           </w:p>
           <w:p>
@@ -2462,13 +2434,39 @@
               <w:cnfStyle w:val="000000000000" w:firstRow="0" w:lastRow="0" w:firstColumn="0" w:lastColumn="0" w:oddVBand="0" w:evenVBand="0" w:oddHBand="0" w:evenHBand="0" w:firstRowFirstColumn="0" w:firstRowLastColumn="0" w:lastRowFirstColumn="0" w:lastRowLastColumn="0"/>
             </w:pPr>
             <w:r>
-              <w:t xml:space="preserve">Habilidades de diseño con herramientas Adobe CS6, </w:t>
+              <w:t>Conocimiento en Java, C#</w:t>
+            </w:r>
+          </w:p>
+          <w:p>
+            <w:pPr>
+              <w:pStyle w:val="Prrafodelista"/>
+              <w:numPr>
+                <w:ilvl w:val="0"/>
+                <w:numId w:val="19"/>
+              </w:numPr>
+              <w:spacing w:after="200" w:line="264" w:lineRule="auto"/>
+              <w:jc w:val="left"/>
+              <w:cnfStyle w:val="000000000000" w:firstRow="0" w:lastRow="0" w:firstColumn="0" w:lastColumn="0" w:oddVBand="0" w:evenVBand="0" w:oddHBand="0" w:evenHBand="0" w:firstRowFirstColumn="0" w:firstRowLastColumn="0" w:lastRowFirstColumn="0" w:lastRowLastColumn="0"/>
+            </w:pPr>
+            <w:r>
+              <w:t xml:space="preserve">Base de datos SQL server, </w:t>
             </w:r>
             <w:proofErr w:type="spellStart"/>
             <w:r>
-              <w:t>Illustrator</w:t>
+              <w:t>MySql</w:t>
             </w:r>
             <w:proofErr w:type="spellEnd"/>
+            <w:r>
+              <w:t>, Oracle</w:t>
+            </w:r>
+          </w:p>
+          <w:p>
+            <w:pPr>
+              <w:pStyle w:val="Prrafodelista"/>
+              <w:spacing w:after="200" w:line="264" w:lineRule="auto"/>
+              <w:jc w:val="left"/>
+              <w:cnfStyle w:val="000000000000" w:firstRow="0" w:lastRow="0" w:firstColumn="0" w:lastColumn="0" w:oddVBand="0" w:evenVBand="0" w:oddHBand="0" w:evenHBand="0" w:firstRowFirstColumn="0" w:firstRowLastColumn="0" w:lastRowFirstColumn="0" w:lastRowLastColumn="0"/>
+            </w:pPr>
           </w:p>
         </w:tc>
       </w:tr>
@@ -2489,20 +2487,20 @@
                 <w:b w:val="0"/>
               </w:rPr>
             </w:pPr>
-            <w:r>
-              <w:rPr>
-                <w:b w:val="0"/>
-              </w:rPr>
-              <w:t>Back-</w:t>
-            </w:r>
             <w:proofErr w:type="spellStart"/>
             <w:r>
               <w:rPr>
                 <w:b w:val="0"/>
               </w:rPr>
-              <w:t>End</w:t>
+              <w:t>Lider</w:t>
             </w:r>
             <w:proofErr w:type="spellEnd"/>
+            <w:r>
+              <w:rPr>
+                <w:b w:val="0"/>
+              </w:rPr>
+              <w:t xml:space="preserve"> de Marketing</w:t>
+            </w:r>
           </w:p>
         </w:tc>
         <w:tc>
@@ -2541,25 +2539,8 @@
               <w:jc w:val="left"/>
               <w:cnfStyle w:val="000000100000" w:firstRow="0" w:lastRow="0" w:firstColumn="0" w:lastColumn="0" w:oddVBand="0" w:evenVBand="0" w:oddHBand="1" w:evenHBand="0" w:firstRowFirstColumn="0" w:firstRowLastColumn="0" w:lastRowFirstColumn="0" w:lastRowLastColumn="0"/>
             </w:pPr>
-            <w:proofErr w:type="spellStart"/>
             <w:r>
-              <w:t>SemiSenior</w:t>
-            </w:r>
-            <w:proofErr w:type="spellEnd"/>
-          </w:p>
-          <w:p>
-            <w:pPr>
-              <w:pStyle w:val="Prrafodelista"/>
-              <w:numPr>
-                <w:ilvl w:val="0"/>
-                <w:numId w:val="19"/>
-              </w:numPr>
-              <w:spacing w:after="200" w:line="264" w:lineRule="auto"/>
-              <w:jc w:val="left"/>
-              <w:cnfStyle w:val="000000100000" w:firstRow="0" w:lastRow="0" w:firstColumn="0" w:lastColumn="0" w:oddVBand="0" w:evenVBand="0" w:oddHBand="1" w:evenHBand="0" w:firstRowFirstColumn="0" w:firstRowLastColumn="0" w:lastRowFirstColumn="0" w:lastRowLastColumn="0"/>
-            </w:pPr>
-            <w:r>
-              <w:t>Analista de sistemas/ Ingeniero en sistemas</w:t>
+              <w:t>Personalidad Creativa y Proactiva</w:t>
             </w:r>
           </w:p>
           <w:p>
@@ -2574,7 +2555,7 @@
               <w:cnfStyle w:val="000000100000" w:firstRow="0" w:lastRow="0" w:firstColumn="0" w:lastColumn="0" w:oddVBand="0" w:evenVBand="0" w:oddHBand="1" w:evenHBand="0" w:firstRowFirstColumn="0" w:firstRowLastColumn="0" w:lastRowFirstColumn="0" w:lastRowLastColumn="0"/>
             </w:pPr>
             <w:r>
-              <w:t>Conocimiento en Java, C#</w:t>
+              <w:t>Experiencia en puestos de la misma jerarquía</w:t>
             </w:r>
           </w:p>
           <w:p>
@@ -2589,24 +2570,9 @@
               <w:cnfStyle w:val="000000100000" w:firstRow="0" w:lastRow="0" w:firstColumn="0" w:lastColumn="0" w:oddVBand="0" w:evenVBand="0" w:oddHBand="1" w:evenHBand="0" w:firstRowFirstColumn="0" w:firstRowLastColumn="0" w:lastRowFirstColumn="0" w:lastRowLastColumn="0"/>
             </w:pPr>
             <w:r>
-              <w:t xml:space="preserve">Base de datos SQL server, </w:t>
+              <w:lastRenderedPageBreak/>
+              <w:t xml:space="preserve">Capacidad de interpretar el mercado y desarrollar estrategias para obtener ventas competitivas </w:t>
             </w:r>
-            <w:proofErr w:type="spellStart"/>
-            <w:r>
-              <w:t>MySql</w:t>
-            </w:r>
-            <w:proofErr w:type="spellEnd"/>
-            <w:r>
-              <w:t>, Oracle</w:t>
-            </w:r>
-          </w:p>
-          <w:p>
-            <w:pPr>
-              <w:pStyle w:val="Prrafodelista"/>
-              <w:spacing w:after="200" w:line="264" w:lineRule="auto"/>
-              <w:jc w:val="left"/>
-              <w:cnfStyle w:val="000000100000" w:firstRow="0" w:lastRow="0" w:firstColumn="0" w:lastColumn="0" w:oddVBand="0" w:evenVBand="0" w:oddHBand="1" w:evenHBand="0" w:firstRowFirstColumn="0" w:firstRowLastColumn="0" w:lastRowFirstColumn="0" w:lastRowLastColumn="0"/>
-            </w:pPr>
           </w:p>
         </w:tc>
       </w:tr>
@@ -2637,7 +2603,7 @@
               <w:rPr>
                 <w:b w:val="0"/>
               </w:rPr>
-              <w:t xml:space="preserve"> de Marketing</w:t>
+              <w:t xml:space="preserve"> de Logística</w:t>
             </w:r>
           </w:p>
         </w:tc>
@@ -2671,116 +2637,11 @@
               <w:pStyle w:val="Prrafodelista"/>
               <w:numPr>
                 <w:ilvl w:val="0"/>
-                <w:numId w:val="19"/>
+                <w:numId w:val="20"/>
               </w:numPr>
               <w:spacing w:after="200" w:line="264" w:lineRule="auto"/>
               <w:jc w:val="left"/>
               <w:cnfStyle w:val="000000000000" w:firstRow="0" w:lastRow="0" w:firstColumn="0" w:lastColumn="0" w:oddVBand="0" w:evenVBand="0" w:oddHBand="0" w:evenHBand="0" w:firstRowFirstColumn="0" w:firstRowLastColumn="0" w:lastRowFirstColumn="0" w:lastRowLastColumn="0"/>
-            </w:pPr>
-            <w:r>
-              <w:t>Personalidad Creativa y Proactiva</w:t>
-            </w:r>
-          </w:p>
-          <w:p>
-            <w:pPr>
-              <w:pStyle w:val="Prrafodelista"/>
-              <w:numPr>
-                <w:ilvl w:val="0"/>
-                <w:numId w:val="19"/>
-              </w:numPr>
-              <w:spacing w:after="200" w:line="264" w:lineRule="auto"/>
-              <w:jc w:val="left"/>
-              <w:cnfStyle w:val="000000000000" w:firstRow="0" w:lastRow="0" w:firstColumn="0" w:lastColumn="0" w:oddVBand="0" w:evenVBand="0" w:oddHBand="0" w:evenHBand="0" w:firstRowFirstColumn="0" w:firstRowLastColumn="0" w:lastRowFirstColumn="0" w:lastRowLastColumn="0"/>
-            </w:pPr>
-            <w:r>
-              <w:t>Experiencia en puestos de la misma jerarquía</w:t>
-            </w:r>
-          </w:p>
-          <w:p>
-            <w:pPr>
-              <w:pStyle w:val="Prrafodelista"/>
-              <w:numPr>
-                <w:ilvl w:val="0"/>
-                <w:numId w:val="19"/>
-              </w:numPr>
-              <w:spacing w:after="200" w:line="264" w:lineRule="auto"/>
-              <w:jc w:val="left"/>
-              <w:cnfStyle w:val="000000000000" w:firstRow="0" w:lastRow="0" w:firstColumn="0" w:lastColumn="0" w:oddVBand="0" w:evenVBand="0" w:oddHBand="0" w:evenHBand="0" w:firstRowFirstColumn="0" w:firstRowLastColumn="0" w:lastRowFirstColumn="0" w:lastRowLastColumn="0"/>
-            </w:pPr>
-            <w:r>
-              <w:t xml:space="preserve">Capacidad de interpretar el mercado y desarrollar estrategias para obtener ventas competitivas </w:t>
-            </w:r>
-          </w:p>
-        </w:tc>
-      </w:tr>
-      <w:tr>
-        <w:trPr>
-          <w:cnfStyle w:val="000000100000" w:firstRow="0" w:lastRow="0" w:firstColumn="0" w:lastColumn="0" w:oddVBand="0" w:evenVBand="0" w:oddHBand="1" w:evenHBand="0" w:firstRowFirstColumn="0" w:firstRowLastColumn="0" w:lastRowFirstColumn="0" w:lastRowLastColumn="0"/>
-        </w:trPr>
-        <w:tc>
-          <w:tcPr>
-            <w:cnfStyle w:val="001000000000" w:firstRow="0" w:lastRow="0" w:firstColumn="1" w:lastColumn="0" w:oddVBand="0" w:evenVBand="0" w:oddHBand="0" w:evenHBand="0" w:firstRowFirstColumn="0" w:firstRowLastColumn="0" w:lastRowFirstColumn="0" w:lastRowLastColumn="0"/>
-            <w:tcW w:w="2942" w:type="dxa"/>
-          </w:tcPr>
-          <w:p>
-            <w:pPr>
-              <w:spacing w:after="200" w:line="264" w:lineRule="auto"/>
-              <w:jc w:val="left"/>
-              <w:rPr>
-                <w:b w:val="0"/>
-              </w:rPr>
-            </w:pPr>
-            <w:proofErr w:type="spellStart"/>
-            <w:r>
-              <w:rPr>
-                <w:b w:val="0"/>
-              </w:rPr>
-              <w:t>Lider</w:t>
-            </w:r>
-            <w:proofErr w:type="spellEnd"/>
-            <w:r>
-              <w:rPr>
-                <w:b w:val="0"/>
-              </w:rPr>
-              <w:t xml:space="preserve"> de Logística</w:t>
-            </w:r>
-          </w:p>
-        </w:tc>
-        <w:tc>
-          <w:tcPr>
-            <w:tcW w:w="1589" w:type="dxa"/>
-          </w:tcPr>
-          <w:p>
-            <w:pPr>
-              <w:spacing w:after="200" w:line="264" w:lineRule="auto"/>
-              <w:jc w:val="center"/>
-              <w:cnfStyle w:val="000000100000" w:firstRow="0" w:lastRow="0" w:firstColumn="0" w:lastColumn="0" w:oddVBand="0" w:evenVBand="0" w:oddHBand="1" w:evenHBand="0" w:firstRowFirstColumn="0" w:firstRowLastColumn="0" w:lastRowFirstColumn="0" w:lastRowLastColumn="0"/>
-              <w:rPr>
-                <w:b/>
-              </w:rPr>
-            </w:pPr>
-            <w:r>
-              <w:rPr>
-                <w:b/>
-              </w:rPr>
-              <w:t>1</w:t>
-            </w:r>
-          </w:p>
-        </w:tc>
-        <w:tc>
-          <w:tcPr>
-            <w:tcW w:w="4297" w:type="dxa"/>
-          </w:tcPr>
-          <w:p>
-            <w:pPr>
-              <w:pStyle w:val="Prrafodelista"/>
-              <w:numPr>
-                <w:ilvl w:val="0"/>
-                <w:numId w:val="20"/>
-              </w:numPr>
-              <w:spacing w:after="200" w:line="264" w:lineRule="auto"/>
-              <w:jc w:val="left"/>
-              <w:cnfStyle w:val="000000100000" w:firstRow="0" w:lastRow="0" w:firstColumn="0" w:lastColumn="0" w:oddVBand="0" w:evenVBand="0" w:oddHBand="1" w:evenHBand="0" w:firstRowFirstColumn="0" w:firstRowLastColumn="0" w:lastRowFirstColumn="0" w:lastRowLastColumn="0"/>
             </w:pPr>
             <w:r>
               <w:t xml:space="preserve">Experiencia en Puestos de Alta Exigencia </w:t>
@@ -2791,14 +2652,15 @@
               <w:pStyle w:val="Prrafodelista"/>
               <w:spacing w:after="200" w:line="264" w:lineRule="auto"/>
               <w:jc w:val="left"/>
-              <w:cnfStyle w:val="000000100000" w:firstRow="0" w:lastRow="0" w:firstColumn="0" w:lastColumn="0" w:oddVBand="0" w:evenVBand="0" w:oddHBand="1" w:evenHBand="0" w:firstRowFirstColumn="0" w:firstRowLastColumn="0" w:lastRowFirstColumn="0" w:lastRowLastColumn="0"/>
+              <w:cnfStyle w:val="000000000000" w:firstRow="0" w:lastRow="0" w:firstColumn="0" w:lastColumn="0" w:oddVBand="0" w:evenVBand="0" w:oddHBand="0" w:evenHBand="0" w:firstRowFirstColumn="0" w:firstRowLastColumn="0" w:lastRowFirstColumn="0" w:lastRowLastColumn="0"/>
             </w:pPr>
-            <w:bookmarkStart w:id="6" w:name="_GoBack"/>
-            <w:bookmarkEnd w:id="6"/>
           </w:p>
         </w:tc>
       </w:tr>
       <w:tr>
+        <w:trPr>
+          <w:cnfStyle w:val="000000100000" w:firstRow="0" w:lastRow="0" w:firstColumn="0" w:lastColumn="0" w:oddVBand="0" w:evenVBand="0" w:oddHBand="1" w:evenHBand="0" w:firstRowFirstColumn="0" w:firstRowLastColumn="0" w:lastRowFirstColumn="0" w:lastRowLastColumn="0"/>
+        </w:trPr>
         <w:tc>
           <w:tcPr>
             <w:cnfStyle w:val="001000000000" w:firstRow="0" w:lastRow="0" w:firstColumn="1" w:lastColumn="0" w:oddVBand="0" w:evenVBand="0" w:oddHBand="0" w:evenHBand="0" w:firstRowFirstColumn="0" w:firstRowLastColumn="0" w:lastRowFirstColumn="0" w:lastRowLastColumn="0"/>
@@ -2828,7 +2690,7 @@
             <w:pPr>
               <w:spacing w:after="200" w:line="264" w:lineRule="auto"/>
               <w:jc w:val="center"/>
-              <w:cnfStyle w:val="000000000000" w:firstRow="0" w:lastRow="0" w:firstColumn="0" w:lastColumn="0" w:oddVBand="0" w:evenVBand="0" w:oddHBand="0" w:evenHBand="0" w:firstRowFirstColumn="0" w:firstRowLastColumn="0" w:lastRowFirstColumn="0" w:lastRowLastColumn="0"/>
+              <w:cnfStyle w:val="000000100000" w:firstRow="0" w:lastRow="0" w:firstColumn="0" w:lastColumn="0" w:oddVBand="0" w:evenVBand="0" w:oddHBand="1" w:evenHBand="0" w:firstRowFirstColumn="0" w:firstRowLastColumn="0" w:lastRowFirstColumn="0" w:lastRowLastColumn="0"/>
               <w:rPr>
                 <w:b/>
               </w:rPr>
@@ -2854,7 +2716,7 @@
               </w:numPr>
               <w:spacing w:after="200" w:line="264" w:lineRule="auto"/>
               <w:jc w:val="left"/>
-              <w:cnfStyle w:val="000000000000" w:firstRow="0" w:lastRow="0" w:firstColumn="0" w:lastColumn="0" w:oddVBand="0" w:evenVBand="0" w:oddHBand="0" w:evenHBand="0" w:firstRowFirstColumn="0" w:firstRowLastColumn="0" w:lastRowFirstColumn="0" w:lastRowLastColumn="0"/>
+              <w:cnfStyle w:val="000000100000" w:firstRow="0" w:lastRow="0" w:firstColumn="0" w:lastColumn="0" w:oddVBand="0" w:evenVBand="0" w:oddHBand="1" w:evenHBand="0" w:firstRowFirstColumn="0" w:firstRowLastColumn="0" w:lastRowFirstColumn="0" w:lastRowLastColumn="0"/>
             </w:pPr>
             <w:r>
               <w:t>Habilidades de Conducción de vehículos</w:t>
@@ -2869,7 +2731,7 @@
               </w:numPr>
               <w:spacing w:after="200" w:line="264" w:lineRule="auto"/>
               <w:jc w:val="left"/>
-              <w:cnfStyle w:val="000000000000" w:firstRow="0" w:lastRow="0" w:firstColumn="0" w:lastColumn="0" w:oddVBand="0" w:evenVBand="0" w:oddHBand="0" w:evenHBand="0" w:firstRowFirstColumn="0" w:firstRowLastColumn="0" w:lastRowFirstColumn="0" w:lastRowLastColumn="0"/>
+              <w:cnfStyle w:val="000000100000" w:firstRow="0" w:lastRow="0" w:firstColumn="0" w:lastColumn="0" w:oddVBand="0" w:evenVBand="0" w:oddHBand="1" w:evenHBand="0" w:firstRowFirstColumn="0" w:firstRowLastColumn="0" w:lastRowFirstColumn="0" w:lastRowLastColumn="0"/>
             </w:pPr>
             <w:r>
               <w:t>Carnet de conducir</w:t>
@@ -2884,7 +2746,7 @@
               </w:numPr>
               <w:spacing w:after="200" w:line="264" w:lineRule="auto"/>
               <w:jc w:val="left"/>
-              <w:cnfStyle w:val="000000000000" w:firstRow="0" w:lastRow="0" w:firstColumn="0" w:lastColumn="0" w:oddVBand="0" w:evenVBand="0" w:oddHBand="0" w:evenHBand="0" w:firstRowFirstColumn="0" w:firstRowLastColumn="0" w:lastRowFirstColumn="0" w:lastRowLastColumn="0"/>
+              <w:cnfStyle w:val="000000100000" w:firstRow="0" w:lastRow="0" w:firstColumn="0" w:lastColumn="0" w:oddVBand="0" w:evenVBand="0" w:oddHBand="1" w:evenHBand="0" w:firstRowFirstColumn="0" w:firstRowLastColumn="0" w:lastRowFirstColumn="0" w:lastRowLastColumn="0"/>
             </w:pPr>
             <w:r>
               <w:t>Secundaria finalizada</w:t>
@@ -2899,7 +2761,7 @@
               </w:numPr>
               <w:spacing w:after="200" w:line="264" w:lineRule="auto"/>
               <w:jc w:val="left"/>
-              <w:cnfStyle w:val="000000000000" w:firstRow="0" w:lastRow="0" w:firstColumn="0" w:lastColumn="0" w:oddVBand="0" w:evenVBand="0" w:oddHBand="0" w:evenHBand="0" w:firstRowFirstColumn="0" w:firstRowLastColumn="0" w:lastRowFirstColumn="0" w:lastRowLastColumn="0"/>
+              <w:cnfStyle w:val="000000100000" w:firstRow="0" w:lastRow="0" w:firstColumn="0" w:lastColumn="0" w:oddVBand="0" w:evenVBand="0" w:oddHBand="1" w:evenHBand="0" w:firstRowFirstColumn="0" w:firstRowLastColumn="0" w:lastRowFirstColumn="0" w:lastRowLastColumn="0"/>
             </w:pPr>
             <w:r>
               <w:t>Buena apariencia</w:t>
@@ -2908,9 +2770,6 @@
         </w:tc>
       </w:tr>
       <w:tr>
-        <w:trPr>
-          <w:cnfStyle w:val="000000100000" w:firstRow="0" w:lastRow="0" w:firstColumn="0" w:lastColumn="0" w:oddVBand="0" w:evenVBand="0" w:oddHBand="1" w:evenHBand="0" w:firstRowFirstColumn="0" w:firstRowLastColumn="0" w:lastRowFirstColumn="0" w:lastRowLastColumn="0"/>
-        </w:trPr>
         <w:tc>
           <w:tcPr>
             <w:cnfStyle w:val="001000000000" w:firstRow="0" w:lastRow="0" w:firstColumn="1" w:lastColumn="0" w:oddVBand="0" w:evenVBand="0" w:oddHBand="0" w:evenHBand="0" w:firstRowFirstColumn="0" w:firstRowLastColumn="0" w:lastRowFirstColumn="0" w:lastRowLastColumn="0"/>
@@ -2940,7 +2799,7 @@
             <w:pPr>
               <w:spacing w:after="200" w:line="264" w:lineRule="auto"/>
               <w:jc w:val="center"/>
-              <w:cnfStyle w:val="000000100000" w:firstRow="0" w:lastRow="0" w:firstColumn="0" w:lastColumn="0" w:oddVBand="0" w:evenVBand="0" w:oddHBand="1" w:evenHBand="0" w:firstRowFirstColumn="0" w:firstRowLastColumn="0" w:lastRowFirstColumn="0" w:lastRowLastColumn="0"/>
+              <w:cnfStyle w:val="000000000000" w:firstRow="0" w:lastRow="0" w:firstColumn="0" w:lastColumn="0" w:oddVBand="0" w:evenVBand="0" w:oddHBand="0" w:evenHBand="0" w:firstRowFirstColumn="0" w:firstRowLastColumn="0" w:lastRowFirstColumn="0" w:lastRowLastColumn="0"/>
               <w:rPr>
                 <w:b/>
               </w:rPr>
@@ -2966,7 +2825,7 @@
               </w:numPr>
               <w:spacing w:after="200" w:line="264" w:lineRule="auto"/>
               <w:jc w:val="left"/>
-              <w:cnfStyle w:val="000000100000" w:firstRow="0" w:lastRow="0" w:firstColumn="0" w:lastColumn="0" w:oddVBand="0" w:evenVBand="0" w:oddHBand="1" w:evenHBand="0" w:firstRowFirstColumn="0" w:firstRowLastColumn="0" w:lastRowFirstColumn="0" w:lastRowLastColumn="0"/>
+              <w:cnfStyle w:val="000000000000" w:firstRow="0" w:lastRow="0" w:firstColumn="0" w:lastColumn="0" w:oddVBand="0" w:evenVBand="0" w:oddHBand="0" w:evenHBand="0" w:firstRowFirstColumn="0" w:firstRowLastColumn="0" w:lastRowFirstColumn="0" w:lastRowLastColumn="0"/>
             </w:pPr>
             <w:r>
               <w:t>Buena apariencia</w:t>
@@ -2981,7 +2840,7 @@
               </w:numPr>
               <w:spacing w:after="200" w:line="264" w:lineRule="auto"/>
               <w:jc w:val="left"/>
-              <w:cnfStyle w:val="000000100000" w:firstRow="0" w:lastRow="0" w:firstColumn="0" w:lastColumn="0" w:oddVBand="0" w:evenVBand="0" w:oddHBand="1" w:evenHBand="0" w:firstRowFirstColumn="0" w:firstRowLastColumn="0" w:lastRowFirstColumn="0" w:lastRowLastColumn="0"/>
+              <w:cnfStyle w:val="000000000000" w:firstRow="0" w:lastRow="0" w:firstColumn="0" w:lastColumn="0" w:oddVBand="0" w:evenVBand="0" w:oddHBand="0" w:evenHBand="0" w:firstRowFirstColumn="0" w:firstRowLastColumn="0" w:lastRowFirstColumn="0" w:lastRowLastColumn="0"/>
             </w:pPr>
             <w:r>
               <w:t>Secundario Finalizado</w:t>
@@ -2996,7 +2855,7 @@
               </w:numPr>
               <w:spacing w:after="200" w:line="264" w:lineRule="auto"/>
               <w:jc w:val="left"/>
-              <w:cnfStyle w:val="000000100000" w:firstRow="0" w:lastRow="0" w:firstColumn="0" w:lastColumn="0" w:oddVBand="0" w:evenVBand="0" w:oddHBand="1" w:evenHBand="0" w:firstRowFirstColumn="0" w:firstRowLastColumn="0" w:lastRowFirstColumn="0" w:lastRowLastColumn="0"/>
+              <w:cnfStyle w:val="000000000000" w:firstRow="0" w:lastRow="0" w:firstColumn="0" w:lastColumn="0" w:oddVBand="0" w:evenVBand="0" w:oddHBand="0" w:evenHBand="0" w:firstRowFirstColumn="0" w:firstRowLastColumn="0" w:lastRowFirstColumn="0" w:lastRowLastColumn="0"/>
             </w:pPr>
             <w:r>
               <w:t xml:space="preserve">Conocimientos en paquetes office </w:t>
@@ -3011,7 +2870,7 @@
               </w:numPr>
               <w:spacing w:after="200" w:line="264" w:lineRule="auto"/>
               <w:jc w:val="left"/>
-              <w:cnfStyle w:val="000000100000" w:firstRow="0" w:lastRow="0" w:firstColumn="0" w:lastColumn="0" w:oddVBand="0" w:evenVBand="0" w:oddHBand="1" w:evenHBand="0" w:firstRowFirstColumn="0" w:firstRowLastColumn="0" w:lastRowFirstColumn="0" w:lastRowLastColumn="0"/>
+              <w:cnfStyle w:val="000000000000" w:firstRow="0" w:lastRow="0" w:firstColumn="0" w:lastColumn="0" w:oddVBand="0" w:evenVBand="0" w:oddHBand="0" w:evenHBand="0" w:firstRowFirstColumn="0" w:firstRowLastColumn="0" w:lastRowFirstColumn="0" w:lastRowLastColumn="0"/>
             </w:pPr>
             <w:r>
               <w:t xml:space="preserve">Manejo de sistema operativo </w:t>
@@ -4984,7 +4843,7 @@
 
 <file path=word/numbering.xml><?xml version="1.0" encoding="utf-8"?>
 <w:numbering xmlns:wpc="http://schemas.microsoft.com/office/word/2010/wordprocessingCanvas" xmlns:mc="http://schemas.openxmlformats.org/markup-compatibility/2006" xmlns:o="urn:schemas-microsoft-com:office:office" xmlns:r="http://schemas.openxmlformats.org/officeDocument/2006/relationships" xmlns:m="http://schemas.openxmlformats.org/officeDocument/2006/math" xmlns:v="urn:schemas-microsoft-com:vml" xmlns:wp14="http://schemas.microsoft.com/office/word/2010/wordprocessingDrawing" xmlns:wp="http://schemas.openxmlformats.org/drawingml/2006/wordprocessingDrawing" xmlns:w10="urn:schemas-microsoft-com:office:word" xmlns:w="http://schemas.openxmlformats.org/wordprocessingml/2006/main" xmlns:w14="http://schemas.microsoft.com/office/word/2010/wordml" xmlns:w15="http://schemas.microsoft.com/office/word/2012/wordml" xmlns:wpg="http://schemas.microsoft.com/office/word/2010/wordprocessingGroup" xmlns:wpi="http://schemas.microsoft.com/office/word/2010/wordprocessingInk" xmlns:wne="http://schemas.microsoft.com/office/word/2006/wordml" xmlns:wps="http://schemas.microsoft.com/office/word/2010/wordprocessingShape" mc:Ignorable="w14 w15 wp14">
-  <w:abstractNum w:abstractNumId="0">
+  <w:abstractNum w:abstractNumId="0" w15:restartNumberingAfterBreak="0">
     <w:nsid w:val="033A75DC"/>
     <w:multiLevelType w:val="hybridMultilevel"/>
     <w:tmpl w:val="B5BA1F76"/>
@@ -5097,7 +4956,7 @@
       </w:rPr>
     </w:lvl>
   </w:abstractNum>
-  <w:abstractNum w:abstractNumId="1">
+  <w:abstractNum w:abstractNumId="1" w15:restartNumberingAfterBreak="0">
     <w:nsid w:val="04101775"/>
     <w:multiLevelType w:val="hybridMultilevel"/>
     <w:tmpl w:val="1E1204DE"/>
@@ -5210,7 +5069,7 @@
       </w:rPr>
     </w:lvl>
   </w:abstractNum>
-  <w:abstractNum w:abstractNumId="2">
+  <w:abstractNum w:abstractNumId="2" w15:restartNumberingAfterBreak="0">
     <w:nsid w:val="15772044"/>
     <w:multiLevelType w:val="hybridMultilevel"/>
     <w:tmpl w:val="2DB6F26A"/>
@@ -5323,7 +5182,7 @@
       </w:rPr>
     </w:lvl>
   </w:abstractNum>
-  <w:abstractNum w:abstractNumId="3">
+  <w:abstractNum w:abstractNumId="3" w15:restartNumberingAfterBreak="0">
     <w:nsid w:val="23313FCC"/>
     <w:multiLevelType w:val="hybridMultilevel"/>
     <w:tmpl w:val="7FC66100"/>
@@ -5436,7 +5295,7 @@
       </w:rPr>
     </w:lvl>
   </w:abstractNum>
-  <w:abstractNum w:abstractNumId="4">
+  <w:abstractNum w:abstractNumId="4" w15:restartNumberingAfterBreak="0">
     <w:nsid w:val="24CE1DB5"/>
     <w:multiLevelType w:val="hybridMultilevel"/>
     <w:tmpl w:val="5838B242"/>
@@ -5549,7 +5408,7 @@
       </w:rPr>
     </w:lvl>
   </w:abstractNum>
-  <w:abstractNum w:abstractNumId="5">
+  <w:abstractNum w:abstractNumId="5" w15:restartNumberingAfterBreak="0">
     <w:nsid w:val="352B76B5"/>
     <w:multiLevelType w:val="hybridMultilevel"/>
     <w:tmpl w:val="9424C418"/>
@@ -5662,7 +5521,7 @@
       </w:rPr>
     </w:lvl>
   </w:abstractNum>
-  <w:abstractNum w:abstractNumId="6">
+  <w:abstractNum w:abstractNumId="6" w15:restartNumberingAfterBreak="0">
     <w:nsid w:val="382641F4"/>
     <w:multiLevelType w:val="hybridMultilevel"/>
     <w:tmpl w:val="F244C36E"/>
@@ -5775,7 +5634,7 @@
       </w:rPr>
     </w:lvl>
   </w:abstractNum>
-  <w:abstractNum w:abstractNumId="7">
+  <w:abstractNum w:abstractNumId="7" w15:restartNumberingAfterBreak="0">
     <w:nsid w:val="3A6B6135"/>
     <w:multiLevelType w:val="hybridMultilevel"/>
     <w:tmpl w:val="F930405C"/>
@@ -5888,7 +5747,7 @@
       </w:rPr>
     </w:lvl>
   </w:abstractNum>
-  <w:abstractNum w:abstractNumId="8">
+  <w:abstractNum w:abstractNumId="8" w15:restartNumberingAfterBreak="0">
     <w:nsid w:val="3F3A56C9"/>
     <w:multiLevelType w:val="hybridMultilevel"/>
     <w:tmpl w:val="370C4174"/>
@@ -6001,7 +5860,7 @@
       </w:rPr>
     </w:lvl>
   </w:abstractNum>
-  <w:abstractNum w:abstractNumId="9">
+  <w:abstractNum w:abstractNumId="9" w15:restartNumberingAfterBreak="0">
     <w:nsid w:val="4354245A"/>
     <w:multiLevelType w:val="hybridMultilevel"/>
     <w:tmpl w:val="3B0A7C94"/>
@@ -6114,7 +5973,7 @@
       </w:rPr>
     </w:lvl>
   </w:abstractNum>
-  <w:abstractNum w:abstractNumId="10">
+  <w:abstractNum w:abstractNumId="10" w15:restartNumberingAfterBreak="0">
     <w:nsid w:val="513519AF"/>
     <w:multiLevelType w:val="hybridMultilevel"/>
     <w:tmpl w:val="096CC6A4"/>
@@ -6227,7 +6086,7 @@
       </w:rPr>
     </w:lvl>
   </w:abstractNum>
-  <w:abstractNum w:abstractNumId="11">
+  <w:abstractNum w:abstractNumId="11" w15:restartNumberingAfterBreak="0">
     <w:nsid w:val="569548DF"/>
     <w:multiLevelType w:val="hybridMultilevel"/>
     <w:tmpl w:val="B53EA39C"/>
@@ -6340,7 +6199,7 @@
       </w:rPr>
     </w:lvl>
   </w:abstractNum>
-  <w:abstractNum w:abstractNumId="12">
+  <w:abstractNum w:abstractNumId="12" w15:restartNumberingAfterBreak="0">
     <w:nsid w:val="5E1A65CA"/>
     <w:multiLevelType w:val="hybridMultilevel"/>
     <w:tmpl w:val="619E4926"/>
@@ -6453,7 +6312,7 @@
       </w:rPr>
     </w:lvl>
   </w:abstractNum>
-  <w:abstractNum w:abstractNumId="13">
+  <w:abstractNum w:abstractNumId="13" w15:restartNumberingAfterBreak="0">
     <w:nsid w:val="609E48F8"/>
     <w:multiLevelType w:val="hybridMultilevel"/>
     <w:tmpl w:val="0DE2137C"/>
@@ -6566,7 +6425,7 @@
       </w:rPr>
     </w:lvl>
   </w:abstractNum>
-  <w:abstractNum w:abstractNumId="14">
+  <w:abstractNum w:abstractNumId="14" w15:restartNumberingAfterBreak="0">
     <w:nsid w:val="61F95A40"/>
     <w:multiLevelType w:val="hybridMultilevel"/>
     <w:tmpl w:val="233AEADE"/>
@@ -6679,7 +6538,7 @@
       </w:rPr>
     </w:lvl>
   </w:abstractNum>
-  <w:abstractNum w:abstractNumId="15">
+  <w:abstractNum w:abstractNumId="15" w15:restartNumberingAfterBreak="0">
     <w:nsid w:val="68C10B0D"/>
     <w:multiLevelType w:val="hybridMultilevel"/>
     <w:tmpl w:val="50DED82A"/>
@@ -6792,7 +6651,7 @@
       </w:rPr>
     </w:lvl>
   </w:abstractNum>
-  <w:abstractNum w:abstractNumId="16">
+  <w:abstractNum w:abstractNumId="16" w15:restartNumberingAfterBreak="0">
     <w:nsid w:val="6A9A5FC8"/>
     <w:multiLevelType w:val="hybridMultilevel"/>
     <w:tmpl w:val="A68CC362"/>
@@ -6905,7 +6764,7 @@
       </w:rPr>
     </w:lvl>
   </w:abstractNum>
-  <w:abstractNum w:abstractNumId="17">
+  <w:abstractNum w:abstractNumId="17" w15:restartNumberingAfterBreak="0">
     <w:nsid w:val="6F6A731D"/>
     <w:multiLevelType w:val="hybridMultilevel"/>
     <w:tmpl w:val="D6A62BE6"/>
@@ -7018,7 +6877,7 @@
       </w:rPr>
     </w:lvl>
   </w:abstractNum>
-  <w:abstractNum w:abstractNumId="18">
+  <w:abstractNum w:abstractNumId="18" w15:restartNumberingAfterBreak="0">
     <w:nsid w:val="71CC6AE6"/>
     <w:multiLevelType w:val="hybridMultilevel"/>
     <w:tmpl w:val="8998F81E"/>
@@ -7131,7 +6990,7 @@
       </w:rPr>
     </w:lvl>
   </w:abstractNum>
-  <w:abstractNum w:abstractNumId="19">
+  <w:abstractNum w:abstractNumId="19" w15:restartNumberingAfterBreak="0">
     <w:nsid w:val="7D382A56"/>
     <w:multiLevelType w:val="hybridMultilevel"/>
     <w:tmpl w:val="C284CCAC"/>
@@ -7915,7 +7774,6 @@
       <w:lang w:val="en-US" w:eastAsia="ja-JP"/>
     </w:rPr>
     <w:tblPr>
-      <w:tblInd w:w="0" w:type="dxa"/>
       <w:tblBorders>
         <w:top w:val="single" w:sz="4" w:space="0" w:color="000000" w:themeColor="text1"/>
         <w:left w:val="single" w:sz="4" w:space="0" w:color="000000" w:themeColor="text1"/>
@@ -7924,12 +7782,6 @@
         <w:insideH w:val="single" w:sz="4" w:space="0" w:color="000000" w:themeColor="text1"/>
         <w:insideV w:val="single" w:sz="4" w:space="0" w:color="000000" w:themeColor="text1"/>
       </w:tblBorders>
-      <w:tblCellMar>
-        <w:top w:w="0" w:type="dxa"/>
-        <w:left w:w="108" w:type="dxa"/>
-        <w:bottom w:w="0" w:type="dxa"/>
-        <w:right w:w="108" w:type="dxa"/>
-      </w:tblCellMar>
     </w:tblPr>
   </w:style>
   <w:style w:type="paragraph" w:styleId="Prrafodelista">
@@ -8006,7 +7858,6 @@
     <w:tblPr>
       <w:tblStyleRowBandSize w:val="1"/>
       <w:tblStyleColBandSize w:val="1"/>
-      <w:tblInd w:w="0" w:type="dxa"/>
       <w:tblBorders>
         <w:top w:val="single" w:sz="4" w:space="0" w:color="BFBFBF" w:themeColor="background1" w:themeShade="BF"/>
         <w:left w:val="single" w:sz="4" w:space="0" w:color="BFBFBF" w:themeColor="background1" w:themeShade="BF"/>
@@ -8015,12 +7866,6 @@
         <w:insideH w:val="single" w:sz="4" w:space="0" w:color="BFBFBF" w:themeColor="background1" w:themeShade="BF"/>
         <w:insideV w:val="single" w:sz="4" w:space="0" w:color="BFBFBF" w:themeColor="background1" w:themeShade="BF"/>
       </w:tblBorders>
-      <w:tblCellMar>
-        <w:top w:w="0" w:type="dxa"/>
-        <w:left w:w="108" w:type="dxa"/>
-        <w:bottom w:w="0" w:type="dxa"/>
-        <w:right w:w="108" w:type="dxa"/>
-      </w:tblCellMar>
     </w:tblPr>
     <w:tblStylePr w:type="firstRow">
       <w:rPr>
@@ -8334,7 +8179,7 @@
 </file>
 
 <file path=customXml/itemProps1.xml><?xml version="1.0" encoding="utf-8"?>
-<ds:datastoreItem xmlns:ds="http://schemas.openxmlformats.org/officeDocument/2006/customXml" ds:itemID="{C480C498-49BD-463B-AB06-8087B859BAEF}">
+<ds:datastoreItem xmlns:ds="http://schemas.openxmlformats.org/officeDocument/2006/customXml" ds:itemID="{CD94098A-542F-440E-818C-06142DE13A2A}">
   <ds:schemaRefs>
     <ds:schemaRef ds:uri="http://schemas.openxmlformats.org/officeDocument/2006/bibliography"/>
   </ds:schemaRefs>

</xml_diff>